<commit_message>
přidání prezentace a upravy
</commit_message>
<xml_diff>
--- a/Kolokvium.docx
+++ b/Kolokvium.docx
@@ -1721,7 +1721,7 @@
         <w:fldChar w:fldCharType="begin"/>
       </w:r>
       <w:r>
-        <w:instrText xml:space="preserve"> ADDIN ZOTERO_ITEM CSL_CITATION {"citationID":"hX8Z8wTg","properties":{"formattedCitation":"(Rebuge a Ferreira 2012)","plainCitation":"(Rebuge a Ferreira 2012)","dontUpdate":true,"noteIndex":0},"citationItems":[{"id":385,"uris":["http://zotero.org/users/6963813/items/HPF77ICB"],"uri":["http://zotero.org/users/6963813/items/HPF77ICB"],"itemData":{"id":385,"type":"article-journal","container-title":"Information Systems","DOI":"10.1016/j.is.2011.01.003","ISSN":"03064379","issue":"2","journalAbbreviation":"Information Systems","language":"en","page":"99-116","source":"DOI.org (Crossref)","title":"Business process analysis in healthcare environments: A methodology based on process mining","title-short":"Business process analysis in healthcare environments","volume":"37","author":[{"family":"Rebuge","given":"Álvaro"},{"family":"Ferreira","given":"Diogo R."}],"issued":{"date-parts":[["2012",4]]}}}],"schema":"https://github.com/citation-style-language/schema/raw/master/csl-citation.json"} </w:instrText>
+        <w:instrText xml:space="preserve"> ADDIN ZOTERO_ITEM CSL_CITATION {"citationID":"hX8Z8wTg","properties":{"formattedCitation":"(Rebuge a Ferreira 2012)","plainCitation":"(Rebuge a Ferreira 2012)","dontUpdate":true,"noteIndex":0},"citationItems":[{"id":385,"uris":["http://zotero.org/users/6963813/items/HPF77ICB"],"uri":["http://zotero.org/users/6963813/items/HPF77ICB"],"itemData":{"id":385,"type":"article-journal","container-title":"Information Systems","DOI":"10.1016/j.is.2011.01.003","ISSN":"03064379","issue":"2","journalAbbreviation":"Information Systems","language":"en","page":"99-116","source":"DOI.org (Crossref)","title":"Business process analysis in healthcare environments: A methodology based on process mining","title-short":"Business process analysis in healthcare environments","URL":"https://linkinghub.elsevier.com/retrieve/pii/S0306437911000044","volume":"37","author":[{"family":"Rebuge","given":"Álvaro"},{"family":"Ferreira","given":"Diogo R."}],"accessed":{"date-parts":[["2021",6,2]]},"issued":{"date-parts":[["2012",4]]}}}],"schema":"https://github.com/citation-style-language/schema/raw/master/csl-citation.json"} </w:instrText>
       </w:r>
       <w:r>
         <w:fldChar w:fldCharType="separate"/>
@@ -1784,7 +1784,7 @@
         <w:fldChar w:fldCharType="begin"/>
       </w:r>
       <w:r>
-        <w:instrText xml:space="preserve"> ADDIN ZOTERO_ITEM CSL_CITATION {"citationID":"3UDQLhAD","properties":{"formattedCitation":"(Short a Venkatraman 1992)","plainCitation":"(Short a Venkatraman 1992)","dontUpdate":true,"noteIndex":0},"citationItems":[{"id":391,"uris":["http://zotero.org/users/6963813/items/A7J6D2C2"],"uri":["http://zotero.org/users/6963813/items/A7J6D2C2"],"itemData":{"id":391,"type":"article-journal","abstract":"American Hospital Supply Corp.'s (AHSC) Analytic Systems Automatic Purchasing (ASAP), a computerized system for ordering, tracking, and managing hospital supplies, is one of the best-known, most often cited strategic information systems.  ASAP and a current service offering, the ValueLink program, have been examined over the last several years in order to analyze the interrelationship between business process redesign and business network redesign.  Based on a longitudinal case study of ASAP's full, 30-year-plus history, 2 key conclusions are presented.  First, a distinctive characteristic of this case was the ability of AHSC (now Baxter Healthcare) to proactively make the literally hundreds of small, incremental redesigns of internal work processes and information technology necessary to improve its overall service level and business relationship with customers.  A 2nd distinctive characteristic was Baxter's ability to reconceptualize its primary business relationship with hospitals to one of a value-added partner with changed business scope.","archive":"ProQuest Central","archive_location":"224965987; 00652076","container-title":"Sloan Management Review","ISSN":"0019848X","issue":"1","language":"English","note":"publisher-place: Cambridge\npublisher: Massachusetts Institute of Technology, Cambridge, MA","page":"7","title":"Beyond Business Process Redesign: Redefining Baxter's Business Network","volume":"34","author":[{"family":"Short","given":"James E"},{"family":"Venkatraman","given":"N"}],"issued":{"date-parts":[["1992"]]}}}],"schema":"https://github.com/citation-style-language/schema/raw/master/csl-citation.json"} </w:instrText>
+        <w:instrText xml:space="preserve"> ADDIN ZOTERO_ITEM CSL_CITATION {"citationID":"3UDQLhAD","properties":{"formattedCitation":"(Short a Venkatraman 1992)","plainCitation":"(Short a Venkatraman 1992)","dontUpdate":true,"noteIndex":0},"citationItems":[{"id":391,"uris":["http://zotero.org/users/6963813/items/A7J6D2C2"],"uri":["http://zotero.org/users/6963813/items/A7J6D2C2"],"itemData":{"id":391,"type":"article-journal","abstract":"American Hospital Supply Corp.'s (AHSC) Analytic Systems Automatic Purchasing (ASAP), a computerized system for ordering, tracking, and managing hospital supplies, is one of the best-known, most often cited strategic information systems.  ASAP and a current service offering, the ValueLink program, have been examined over the last several years in order to analyze the interrelationship between business process redesign and business network redesign.  Based on a longitudinal case study of ASAP's full, 30-year-plus history, 2 key conclusions are presented.  First, a distinctive characteristic of this case was the ability of AHSC (now Baxter Healthcare) to proactively make the literally hundreds of small, incremental redesigns of internal work processes and information technology necessary to improve its overall service level and business relationship with customers.  A 2nd distinctive characteristic was Baxter's ability to reconceptualize its primary business relationship with hospitals to one of a value-added partner with changed business scope.","archive":"ProQuest Central","archive_location":"224965987; 00652076","container-title":"Sloan Management Review","ISSN":"0019848X","issue":"1","language":"English","note":"publisher-place: Cambridge\npublisher: Massachusetts Institute of Technology, Cambridge, MA","page":"7","title":"Beyond Business Process Redesign: Redefining Baxter's Business Network","URL":"https://www.proquest.com/scholarly-journals/beyond-business-process-redesign-redefining/docview/224965987/se-2?accountid=17116","volume":"34","author":[{"family":"Short","given":"James E"},{"family":"Venkatraman","given":"N"}],"issued":{"date-parts":[["1992"]]}}}],"schema":"https://github.com/citation-style-language/schema/raw/master/csl-citation.json"} </w:instrText>
       </w:r>
       <w:r>
         <w:fldChar w:fldCharType="separate"/>
@@ -1891,7 +1891,7 @@
         <w:fldChar w:fldCharType="begin"/>
       </w:r>
       <w:r>
-        <w:instrText xml:space="preserve"> ADDIN ZOTERO_ITEM CSL_CITATION {"citationID":"wx6gSil9","properties":{"formattedCitation":"(Asatiani a Penttinen 2016)","plainCitation":"(Asatiani a Penttinen 2016)","dontUpdate":true,"noteIndex":0},"citationItems":[{"id":381,"uris":["http://zotero.org/users/6963813/items/69SBGGZM"],"uri":["http://zotero.org/users/6963813/items/69SBGGZM"],"itemData":{"id":381,"type":"article-journal","abstract":"OpusCapita Group is a Finnish company offering financial processes and outsourcing services to medium-sized companies and large corporations. OpusCapita particularly focuses on comprehensive Purchase-to-Pay and Order-to-Cash processes. In hopes to stay ahead of the curve in financial process automation, OpusCapita is betting on Robotic Process Automation (RPA). This teaching case presents challenges faced by Mr. Petri Karjalainen, Senior Vice President at OpusCapita Group, who is looking for ways to introduce RPA to the market, and provide added value to new and existing customers.","container-title":"Journal of Information Technology Teaching Cases","DOI":"10.1057/jittc.2016.5","ISSN":"2043-8869","issue":"2","journalAbbreviation":"J Info Technol Teach Cases","language":"en","page":"67-74","source":"Springer Link","title":"Turning robotic process automation into commercial success – Case OpusCapita","volume":"6","author":[{"family":"Asatiani","given":"Aleksandre"},{"family":"Penttinen","given":"Esko"}],"issued":{"date-parts":[["2016",11,1]]}}}],"schema":"https://github.com/citation-style-language/schema/raw/master/csl-citation.json"} </w:instrText>
+        <w:instrText xml:space="preserve"> ADDIN ZOTERO_ITEM CSL_CITATION {"citationID":"wx6gSil9","properties":{"formattedCitation":"(Asatiani a Penttinen 2016)","plainCitation":"(Asatiani a Penttinen 2016)","dontUpdate":true,"noteIndex":0},"citationItems":[{"id":381,"uris":["http://zotero.org/users/6963813/items/69SBGGZM"],"uri":["http://zotero.org/users/6963813/items/69SBGGZM"],"itemData":{"id":381,"type":"article-journal","abstract":"OpusCapita Group is a Finnish company offering financial processes and outsourcing services to medium-sized companies and large corporations. OpusCapita particularly focuses on comprehensive Purchase-to-Pay and Order-to-Cash processes. In hopes to stay ahead of the curve in financial process automation, OpusCapita is betting on Robotic Process Automation (RPA). This teaching case presents challenges faced by Mr. Petri Karjalainen, Senior Vice President at OpusCapita Group, who is looking for ways to introduce RPA to the market, and provide added value to new and existing customers.","container-title":"Journal of Information Technology Teaching Cases","DOI":"10.1057/jittc.2016.5","ISSN":"2043-8869","issue":"2","journalAbbreviation":"J Info Technol Teach Cases","language":"en","page":"67-74","source":"Springer Link","title":"Turning robotic process automation into commercial success – Case OpusCapita","URL":"https://doi.org/10.1057/jittc.2016.5","volume":"6","author":[{"family":"Asatiani","given":"Aleksandre"},{"family":"Penttinen","given":"Esko"}],"accessed":{"date-parts":[["2021",6,1]]},"issued":{"date-parts":[["2016",11,1]]}}}],"schema":"https://github.com/citation-style-language/schema/raw/master/csl-citation.json"} </w:instrText>
       </w:r>
       <w:r>
         <w:fldChar w:fldCharType="separate"/>
@@ -1912,7 +1912,7 @@
         <w:fldChar w:fldCharType="begin"/>
       </w:r>
       <w:r>
-        <w:instrText xml:space="preserve"> ADDIN ZOTERO_ITEM CSL_CITATION {"citationID":"SMOwa2ty","properties":{"formattedCitation":"(Bennett 1995)","plainCitation":"(Bennett 1995)","dontUpdate":true,"noteIndex":0},"citationItems":[{"id":397,"uris":["http://zotero.org/users/6963813/items/MKQQQSCU"],"uri":["http://zotero.org/users/6963813/items/MKQQQSCU"],"itemData":{"id":397,"type":"article-journal","container-title":"IEEE Software","DOI":"10.1109/52.363157","ISSN":"0740-7459, 1937-4194","issue":"1","journalAbbreviation":"IEEE Softw.","page":"19-23","source":"DOI.org (Crossref)","title":"Legacy systems: coping with success","title-short":"Legacy systems","volume":"12","author":[{"family":"Bennett","given":"K."}],"issued":{"date-parts":[["1995",1]]}}}],"schema":"https://github.com/citation-style-language/schema/raw/master/csl-citation.json"} </w:instrText>
+        <w:instrText xml:space="preserve"> ADDIN ZOTERO_ITEM CSL_CITATION {"citationID":"SMOwa2ty","properties":{"formattedCitation":"(Bennett 1995)","plainCitation":"(Bennett 1995)","dontUpdate":true,"noteIndex":0},"citationItems":[{"id":397,"uris":["http://zotero.org/users/6963813/items/MKQQQSCU"],"uri":["http://zotero.org/users/6963813/items/MKQQQSCU"],"itemData":{"id":397,"type":"article-journal","container-title":"IEEE Software","DOI":"10.1109/52.363157","ISSN":"0740-7459, 1937-4194","issue":"1","journalAbbreviation":"IEEE Softw.","page":"19-23","source":"DOI.org (Crossref)","title":"Legacy systems: coping with success","title-short":"Legacy systems","URL":"https://ieeexplore.ieee.org/document/363157/","volume":"12","author":[{"family":"Bennett","given":"K."}],"accessed":{"date-parts":[["2021",6,2]]},"issued":{"date-parts":[["1995",1]]}}}],"schema":"https://github.com/citation-style-language/schema/raw/master/csl-citation.json"} </w:instrText>
       </w:r>
       <w:r>
         <w:fldChar w:fldCharType="separate"/>
@@ -1969,7 +1969,7 @@
         <w:fldChar w:fldCharType="begin"/>
       </w:r>
       <w:r>
-        <w:instrText xml:space="preserve"> ADDIN ZOTERO_ITEM CSL_CITATION {"citationID":"WDdUbMWi","properties":{"formattedCitation":"(Bennett 1995)","plainCitation":"(Bennett 1995)","dontUpdate":true,"noteIndex":0},"citationItems":[{"id":397,"uris":["http://zotero.org/users/6963813/items/MKQQQSCU"],"uri":["http://zotero.org/users/6963813/items/MKQQQSCU"],"itemData":{"id":397,"type":"article-journal","container-title":"IEEE Software","DOI":"10.1109/52.363157","ISSN":"0740-7459, 1937-4194","issue":"1","journalAbbreviation":"IEEE Softw.","page":"19-23","source":"DOI.org (Crossref)","title":"Legacy systems: coping with success","title-short":"Legacy systems","volume":"12","author":[{"family":"Bennett","given":"K."}],"issued":{"date-parts":[["1995",1]]}}}],"schema":"https://github.com/citation-style-language/schema/raw/master/csl-citation.json"} </w:instrText>
+        <w:instrText xml:space="preserve"> ADDIN ZOTERO_ITEM CSL_CITATION {"citationID":"WDdUbMWi","properties":{"formattedCitation":"(Bennett 1995)","plainCitation":"(Bennett 1995)","dontUpdate":true,"noteIndex":0},"citationItems":[{"id":397,"uris":["http://zotero.org/users/6963813/items/MKQQQSCU"],"uri":["http://zotero.org/users/6963813/items/MKQQQSCU"],"itemData":{"id":397,"type":"article-journal","container-title":"IEEE Software","DOI":"10.1109/52.363157","ISSN":"0740-7459, 1937-4194","issue":"1","journalAbbreviation":"IEEE Softw.","page":"19-23","source":"DOI.org (Crossref)","title":"Legacy systems: coping with success","title-short":"Legacy systems","URL":"https://ieeexplore.ieee.org/document/363157/","volume":"12","author":[{"family":"Bennett","given":"K."}],"accessed":{"date-parts":[["2021",6,2]]},"issued":{"date-parts":[["1995",1]]}}}],"schema":"https://github.com/citation-style-language/schema/raw/master/csl-citation.json"} </w:instrText>
       </w:r>
       <w:r>
         <w:fldChar w:fldCharType="separate"/>
@@ -2163,7 +2163,7 @@
         <w:fldChar w:fldCharType="begin"/>
       </w:r>
       <w:r>
-        <w:instrText xml:space="preserve"> ADDIN ZOTERO_ITEM CSL_CITATION {"citationID":"bY1EKqPv","properties":{"formattedCitation":"(Syed et al. 2020)","plainCitation":"(Syed et al. 2020)","dontUpdate":true,"noteIndex":0},"citationItems":[{"id":365,"uris":["http://zotero.org/users/6963813/items/8G8KN82N"],"uri":["http://zotero.org/users/6963813/items/8G8KN82N"],"itemData":{"id":365,"type":"article-journal","abstract":"Through the application of Robotic Process Automation (RPA) organisations aim to increase their operational efficiency. In RPA, robots, or ‘bots’ for short, represent software agents capable of interacting with software systems by mimicking user actions, thus alleviating the workload of the human workforce. RPA has already seen significant uptake in practice; solution technologies are offered by multiple vendors. Contrasting with this early practical adoption is the hitherto relative lack of attention to RPA in the academic literature. As a consequence, RPA lacks the sound theoretical foundations that allow for objective reasoning around its application and development. This, in turn, hinders initiatives for achieving meaningful advances in the field. This paper presents a structured literature review that identifies a number of contemporary, RPA-related themes and challenges for future research.","container-title":"Computers in Industry","DOI":"10.1016/j.compind.2019.103162","ISSN":"0166-3615","journalAbbreviation":"Computers in Industry","language":"en","page":"103162","source":"ScienceDirect","title":"Robotic Process Automation: Contemporary themes and challenges","title-short":"Robotic Process Automation","volume":"115","author":[{"family":"Syed","given":"Rehan"},{"family":"Suriadi","given":"Suriadi"},{"family":"Adams","given":"Michael"},{"family":"Bandara","given":"Wasana"},{"family":"Leemans","given":"Sander J. J."},{"family":"Ouyang","given":"Chun"},{"family":"Hofstede","given":"Arthur H. M.","non-dropping-particle":"ter"},{"family":"Weerd","given":"Inge","non-dropping-particle":"van de"},{"family":"Wynn","given":"Moe Thandar"},{"family":"Reijers","given":"Hajo A."}],"issued":{"date-parts":[["2020",2,1]]}}}],"schema":"https://github.com/citation-style-language/schema/raw/master/csl-citation.json"} </w:instrText>
+        <w:instrText xml:space="preserve"> ADDIN ZOTERO_ITEM CSL_CITATION {"citationID":"bY1EKqPv","properties":{"formattedCitation":"(Syed et al. 2020)","plainCitation":"(Syed et al. 2020)","dontUpdate":true,"noteIndex":0},"citationItems":[{"id":365,"uris":["http://zotero.org/users/6963813/items/8G8KN82N"],"uri":["http://zotero.org/users/6963813/items/8G8KN82N"],"itemData":{"id":365,"type":"article-journal","abstract":"Through the application of Robotic Process Automation (RPA) organisations aim to increase their operational efficiency. In RPA, robots, or ‘bots’ for short, represent software agents capable of interacting with software systems by mimicking user actions, thus alleviating the workload of the human workforce. RPA has already seen significant uptake in practice; solution technologies are offered by multiple vendors. Contrasting with this early practical adoption is the hitherto relative lack of attention to RPA in the academic literature. As a consequence, RPA lacks the sound theoretical foundations that allow for objective reasoning around its application and development. This, in turn, hinders initiatives for achieving meaningful advances in the field. This paper presents a structured literature review that identifies a number of contemporary, RPA-related themes and challenges for future research.","container-title":"Computers in Industry","DOI":"10.1016/j.compind.2019.103162","ISSN":"0166-3615","journalAbbreviation":"Computers in Industry","language":"en","page":"103162","source":"ScienceDirect","title":"Robotic Process Automation: Contemporary themes and challenges","title-short":"Robotic Process Automation","URL":"https://www.sciencedirect.com/science/article/pii/S0166361519304609","volume":"115","author":[{"family":"Syed","given":"Rehan"},{"family":"Suriadi","given":"Suriadi"},{"family":"Adams","given":"Michael"},{"family":"Bandara","given":"Wasana"},{"family":"Leemans","given":"Sander J. J."},{"family":"Ouyang","given":"Chun"},{"family":"Hofstede","given":"Arthur H. M.","non-dropping-particle":"ter"},{"family":"Weerd","given":"Inge","non-dropping-particle":"van de"},{"family":"Wynn","given":"Moe Thandar"},{"family":"Reijers","given":"Hajo A."}],"accessed":{"date-parts":[["2021",5,28]]},"issued":{"date-parts":[["2020",2,1]]}}}],"schema":"https://github.com/citation-style-language/schema/raw/master/csl-citation.json"} </w:instrText>
       </w:r>
       <w:r>
         <w:fldChar w:fldCharType="separate"/>
@@ -2184,7 +2184,7 @@
         <w:fldChar w:fldCharType="begin"/>
       </w:r>
       <w:r>
-        <w:instrText xml:space="preserve"> ADDIN ZOTERO_ITEM CSL_CITATION {"citationID":"lPyag5ED","properties":{"formattedCitation":"(Asatiani a Penttinen 2016)","plainCitation":"(Asatiani a Penttinen 2016)","dontUpdate":true,"noteIndex":0},"citationItems":[{"id":381,"uris":["http://zotero.org/users/6963813/items/69SBGGZM"],"uri":["http://zotero.org/users/6963813/items/69SBGGZM"],"itemData":{"id":381,"type":"article-journal","abstract":"OpusCapita Group is a Finnish company offering financial processes and outsourcing services to medium-sized companies and large corporations. OpusCapita particularly focuses on comprehensive Purchase-to-Pay and Order-to-Cash processes. In hopes to stay ahead of the curve in financial process automation, OpusCapita is betting on Robotic Process Automation (RPA). This teaching case presents challenges faced by Mr. Petri Karjalainen, Senior Vice President at OpusCapita Group, who is looking for ways to introduce RPA to the market, and provide added value to new and existing customers.","container-title":"Journal of Information Technology Teaching Cases","DOI":"10.1057/jittc.2016.5","ISSN":"2043-8869","issue":"2","journalAbbreviation":"J Info Technol Teach Cases","language":"en","page":"67-74","source":"Springer Link","title":"Turning robotic process automation into commercial success – Case OpusCapita","volume":"6","author":[{"family":"Asatiani","given":"Aleksandre"},{"family":"Penttinen","given":"Esko"}],"issued":{"date-parts":[["2016",11,1]]}}}],"schema":"https://github.com/citation-style-language/schema/raw/master/csl-citation.json"} </w:instrText>
+        <w:instrText xml:space="preserve"> ADDIN ZOTERO_ITEM CSL_CITATION {"citationID":"lPyag5ED","properties":{"formattedCitation":"(Asatiani a Penttinen 2016)","plainCitation":"(Asatiani a Penttinen 2016)","dontUpdate":true,"noteIndex":0},"citationItems":[{"id":381,"uris":["http://zotero.org/users/6963813/items/69SBGGZM"],"uri":["http://zotero.org/users/6963813/items/69SBGGZM"],"itemData":{"id":381,"type":"article-journal","abstract":"OpusCapita Group is a Finnish company offering financial processes and outsourcing services to medium-sized companies and large corporations. OpusCapita particularly focuses on comprehensive Purchase-to-Pay and Order-to-Cash processes. In hopes to stay ahead of the curve in financial process automation, OpusCapita is betting on Robotic Process Automation (RPA). This teaching case presents challenges faced by Mr. Petri Karjalainen, Senior Vice President at OpusCapita Group, who is looking for ways to introduce RPA to the market, and provide added value to new and existing customers.","container-title":"Journal of Information Technology Teaching Cases","DOI":"10.1057/jittc.2016.5","ISSN":"2043-8869","issue":"2","journalAbbreviation":"J Info Technol Teach Cases","language":"en","page":"67-74","source":"Springer Link","title":"Turning robotic process automation into commercial success – Case OpusCapita","URL":"https://doi.org/10.1057/jittc.2016.5","volume":"6","author":[{"family":"Asatiani","given":"Aleksandre"},{"family":"Penttinen","given":"Esko"}],"accessed":{"date-parts":[["2021",6,1]]},"issued":{"date-parts":[["2016",11,1]]}}}],"schema":"https://github.com/citation-style-language/schema/raw/master/csl-citation.json"} </w:instrText>
       </w:r>
       <w:r>
         <w:fldChar w:fldCharType="separate"/>
@@ -2515,7 +2515,7 @@
         <w:fldChar w:fldCharType="begin"/>
       </w:r>
       <w:r>
-        <w:instrText xml:space="preserve"> ADDIN ZOTERO_ITEM CSL_CITATION {"citationID":"NF7ExQl8","properties":{"formattedCitation":"(Willcocks et al. 2015; Anagnoste 2017a)","plainCitation":"(Willcocks et al. 2015; Anagnoste 2017a)","dontUpdate":true,"noteIndex":0},"citationItems":[{"id":470,"uris":["http://zotero.org/users/6963813/items/UZ5JKCSE"],"uri":["http://zotero.org/users/6963813/items/UZ5JKCSE"],"itemData":{"id":470,"type":"report","note":"issue: 64519","page":"1-39","publisher":"London School of Economics and Political Science, LSE Library","title":"The IT function and robotic process automation","URL":"https://ideas.repec.org/p/ehl/lserod/64519.html","author":[{"family":"Willcocks","given":"Leslie P."},{"family":"Lacity","given":"Mary"},{"family":"Craig","given":"Andrew"}],"issued":{"date-parts":[["2015",10]]}}},{"id":422,"uris":["http://zotero.org/users/6963813/items/UNNKPGJ4"],"uri":["http://zotero.org/users/6963813/items/UNNKPGJ4"],"itemData":{"id":422,"type":"article-journal","abstract":"Abstract\n            Forced to provide results consistent results to shareholders the organizations turned to Robotic Process Automation (RPA) in order to tackle the following typical challenges they face: (1) Cost reduction, (2) Quality increase and (3) Faster processes. RPA is now considered the next big thing for the Shared Services Centers (SSC) and Business Process Outsourced (BPO) around the world, and especially in Central and Eastern Europe. In SSCs and BPOs the activities with the highest potential for automation are in finance, supply chain and in human resource departments. This means that the problems these business are facing are mostly related to high data entry volumes, high error rates, significant rework, numerous manual processes, multiple not-integrated legacy systems and high turnover due to repetitive/low value added activities. One advantage of RPA is that it can be trained by the users to undertake structured repeatable, computer based tasks interacting in the same time with multiple systems while performing complex decisions based on algorithms. By doing this, the robot can identify the exceptions for manual processing, remove idle times and keep logs of actions performed. Another advantage is that the automated solutions can work 24/7, it can be implemented fast, work with the existing architecture, cut data entry costs by up to 70% and perform at 30% of the cost of a full time employee, thus providing a quick and tangible return to organizations. For Romania, a key destination for SSCs and BPOs, this technology will make them more competitive, but also will lead to a creation of a series of high-paid jobs while eliminating the low-input jobs. The paper will analyze also the most important vendor providers of RPA solutions on the market and will provide specific case studies from different industries, thus helping future leaders and organizations taking better decisions.","container-title":"Proceedings of the International Conference on Business Excellence","DOI":"10.1515/picbe-2017-0072","ISSN":"2558-9652","issue":"1","language":"en","page":"676-686","source":"DOI.org (Crossref)","title":"Robotic Automation Process - The next major revolution in terms of back office operations improvement","volume":"11","author":[{"family":"Anagnoste","given":"Sorin"}],"issued":{"date-parts":[["2017",7,1]]}}}],"schema":"https://github.com/citation-style-language/schema/raw/master/csl-citation.json"} </w:instrText>
+        <w:instrText xml:space="preserve"> ADDIN ZOTERO_ITEM CSL_CITATION {"citationID":"NF7ExQl8","properties":{"formattedCitation":"(Willcocks et al. 2015; Anagnoste 2017a)","plainCitation":"(Willcocks et al. 2015; Anagnoste 2017a)","dontUpdate":true,"noteIndex":0},"citationItems":[{"id":470,"uris":["http://zotero.org/users/6963813/items/UZ5JKCSE"],"uri":["http://zotero.org/users/6963813/items/UZ5JKCSE"],"itemData":{"id":470,"type":"report","note":"issue: 64519","page":"1-39","publisher":"London School of Economics and Political Science, LSE Library","title":"The IT function and robotic process automation","URL":"https://ideas.repec.org/p/ehl/lserod/64519.html","author":[{"family":"Willcocks","given":"Leslie P."},{"family":"Lacity","given":"Mary"},{"family":"Craig","given":"Andrew"}],"issued":{"date-parts":[["2015",10]]}}},{"id":422,"uris":["http://zotero.org/users/6963813/items/UNNKPGJ4"],"uri":["http://zotero.org/users/6963813/items/UNNKPGJ4"],"itemData":{"id":422,"type":"article-journal","abstract":"Abstract\n            Forced to provide results consistent results to shareholders the organizations turned to Robotic Process Automation (RPA) in order to tackle the following typical challenges they face: (1) Cost reduction, (2) Quality increase and (3) Faster processes. RPA is now considered the next big thing for the Shared Services Centers (SSC) and Business Process Outsourced (BPO) around the world, and especially in Central and Eastern Europe. In SSCs and BPOs the activities with the highest potential for automation are in finance, supply chain and in human resource departments. This means that the problems these business are facing are mostly related to high data entry volumes, high error rates, significant rework, numerous manual processes, multiple not-integrated legacy systems and high turnover due to repetitive/low value added activities. One advantage of RPA is that it can be trained by the users to undertake structured repeatable, computer based tasks interacting in the same time with multiple systems while performing complex decisions based on algorithms. By doing this, the robot can identify the exceptions for manual processing, remove idle times and keep logs of actions performed. Another advantage is that the automated solutions can work 24/7, it can be implemented fast, work with the existing architecture, cut data entry costs by up to 70% and perform at 30% of the cost of a full time employee, thus providing a quick and tangible return to organizations. For Romania, a key destination for SSCs and BPOs, this technology will make them more competitive, but also will lead to a creation of a series of high-paid jobs while eliminating the low-input jobs. The paper will analyze also the most important vendor providers of RPA solutions on the market and will provide specific case studies from different industries, thus helping future leaders and organizations taking better decisions.","container-title":"Proceedings of the International Conference on Business Excellence","DOI":"10.1515/picbe-2017-0072","ISSN":"2558-9652","issue":"1","language":"en","page":"676-686","source":"DOI.org (Crossref)","title":"Robotic Automation Process - The next major revolution in terms of back office operations improvement","URL":"https://www.sciendo.com/article/10.1515/picbe-2017-0072","volume":"11","author":[{"family":"Anagnoste","given":"Sorin"}],"accessed":{"date-parts":[["2021",6,7]]},"issued":{"date-parts":[["2017",7,1]]}}}],"schema":"https://github.com/citation-style-language/schema/raw/master/csl-citation.json"} </w:instrText>
       </w:r>
       <w:r>
         <w:fldChar w:fldCharType="separate"/>
@@ -2572,7 +2572,7 @@
         <w:fldChar w:fldCharType="begin"/>
       </w:r>
       <w:r>
-        <w:instrText xml:space="preserve"> ADDIN ZOTERO_ITEM CSL_CITATION {"citationID":"jNAxFdKR","properties":{"formattedCitation":"(Kedziora a Penttinen 2020)","plainCitation":"(Kedziora a Penttinen 2020)","dontUpdate":true,"noteIndex":0},"citationItems":[{"id":402,"uris":["http://zotero.org/users/6963813/items/RSYIF459"],"uri":["http://zotero.org/users/6963813/items/RSYIF459"],"itemData":{"id":402,"type":"article-journal","abstract":"The teaching case addresses the governance of robotic process automation at Nordea, a large banking group operating primarily in the Nordic region. Nordea has deployed numerous software robots, for a wide range of business processes, from transaction-processing work and both internal and external reporting all the way to interaction with end users in handling of General Data Protection Regulation (GDPR)-related queries. The scene is set with a meeting where three people discuss the current state of robotic process automation implementation at Nordea: Group Head of Robotics Agnieszka Belowska Gosławska, Head of Robotic Process Automation Operations Piotr Stolarczyk and Acting Head of Robotics Execution Jaroslaw Motylewski. The presentation outlines several governance-related issues and decision points that must be addressed in connection with any deployment of robotic process automation at somewhat large scale within a company. The key issues are related to the software’s development and maintenance, robotic process automation governance and IT infrastructure. Students who have worked through the case should be able to (1) describe archetypal and hybrid governance modes for robotic process automation and (2) evaluate their advantages and disadvantages for solid infrastructure and effective software development and maintenance.","container-title":"Journal of Information Technology Teaching Cases","DOI":"10.1177/2043886920937022","ISSN":"2043-8869, 2043-8869","issue":"1","journalAbbreviation":"Journal of Information Technology Teaching Cases","language":"en","page":"20-29","source":"DOI.org (Crossref)","title":"Governance models for robotic process automation: The case of Nordea Bank","title-short":"Governance models for robotic process automation","volume":"11","author":[{"family":"Kedziora","given":"Damian"},{"family":"Penttinen","given":"Esko"}],"issued":{"date-parts":[["2020",6,27]]}}}],"schema":"https://github.com/citation-style-language/schema/raw/master/csl-citation.json"} </w:instrText>
+        <w:instrText xml:space="preserve"> ADDIN ZOTERO_ITEM CSL_CITATION {"citationID":"jNAxFdKR","properties":{"formattedCitation":"(Kedziora a Penttinen 2020)","plainCitation":"(Kedziora a Penttinen 2020)","dontUpdate":true,"noteIndex":0},"citationItems":[{"id":402,"uris":["http://zotero.org/users/6963813/items/RSYIF459"],"uri":["http://zotero.org/users/6963813/items/RSYIF459"],"itemData":{"id":402,"type":"article-journal","abstract":"The teaching case addresses the governance of robotic process automation at Nordea, a large banking group operating primarily in the Nordic region. Nordea has deployed numerous software robots, for a wide range of business processes, from transaction-processing work and both internal and external reporting all the way to interaction with end users in handling of General Data Protection Regulation (GDPR)-related queries. The scene is set with a meeting where three people discuss the current state of robotic process automation implementation at Nordea: Group Head of Robotics Agnieszka Belowska Gosławska, Head of Robotic Process Automation Operations Piotr Stolarczyk and Acting Head of Robotics Execution Jaroslaw Motylewski. The presentation outlines several governance-related issues and decision points that must be addressed in connection with any deployment of robotic process automation at somewhat large scale within a company. The key issues are related to the software’s development and maintenance, robotic process automation governance and IT infrastructure. Students who have worked through the case should be able to (1) describe archetypal and hybrid governance modes for robotic process automation and (2) evaluate their advantages and disadvantages for solid infrastructure and effective software development and maintenance.","container-title":"Journal of Information Technology Teaching Cases","DOI":"10.1177/2043886920937022","ISSN":"2043-8869, 2043-8869","issue":"1","journalAbbreviation":"Journal of Information Technology Teaching Cases","language":"en","page":"20-29","source":"DOI.org (Crossref)","title":"Governance models for robotic process automation: The case of Nordea Bank","title-short":"Governance models for robotic process automation","URL":"http://journals.sagepub.com/doi/10.1177/2043886920937022","volume":"11","author":[{"family":"Kedziora","given":"Damian"},{"family":"Penttinen","given":"Esko"}],"accessed":{"date-parts":[["2021",6,2]]},"issued":{"date-parts":[["2020",6,27]]}}}],"schema":"https://github.com/citation-style-language/schema/raw/master/csl-citation.json"} </w:instrText>
       </w:r>
       <w:r>
         <w:fldChar w:fldCharType="separate"/>
@@ -2608,7 +2608,7 @@
         <w:fldChar w:fldCharType="begin"/>
       </w:r>
       <w:r>
-        <w:instrText xml:space="preserve"> ADDIN ZOTERO_ITEM CSL_CITATION {"citationID":"lO1OJgee","properties":{"formattedCitation":"(Syed et al. 2020)","plainCitation":"(Syed et al. 2020)","dontUpdate":true,"noteIndex":0},"citationItems":[{"id":365,"uris":["http://zotero.org/users/6963813/items/8G8KN82N"],"uri":["http://zotero.org/users/6963813/items/8G8KN82N"],"itemData":{"id":365,"type":"article-journal","abstract":"Through the application of Robotic Process Automation (RPA) organisations aim to increase their operational efficiency. In RPA, robots, or ‘bots’ for short, represent software agents capable of interacting with software systems by mimicking user actions, thus alleviating the workload of the human workforce. RPA has already seen significant uptake in practice; solution technologies are offered by multiple vendors. Contrasting with this early practical adoption is the hitherto relative lack of attention to RPA in the academic literature. As a consequence, RPA lacks the sound theoretical foundations that allow for objective reasoning around its application and development. This, in turn, hinders initiatives for achieving meaningful advances in the field. This paper presents a structured literature review that identifies a number of contemporary, RPA-related themes and challenges for future research.","container-title":"Computers in Industry","DOI":"10.1016/j.compind.2019.103162","ISSN":"0166-3615","journalAbbreviation":"Computers in Industry","language":"en","page":"103162","source":"ScienceDirect","title":"Robotic Process Automation: Contemporary themes and challenges","title-short":"Robotic Process Automation","volume":"115","author":[{"family":"Syed","given":"Rehan"},{"family":"Suriadi","given":"Suriadi"},{"family":"Adams","given":"Michael"},{"family":"Bandara","given":"Wasana"},{"family":"Leemans","given":"Sander J. J."},{"family":"Ouyang","given":"Chun"},{"family":"Hofstede","given":"Arthur H. M.","non-dropping-particle":"ter"},{"family":"Weerd","given":"Inge","non-dropping-particle":"van de"},{"family":"Wynn","given":"Moe Thandar"},{"family":"Reijers","given":"Hajo A."}],"issued":{"date-parts":[["2020",2,1]]}}}],"schema":"https://github.com/citation-style-language/schema/raw/master/csl-citation.json"} </w:instrText>
+        <w:instrText xml:space="preserve"> ADDIN ZOTERO_ITEM CSL_CITATION {"citationID":"lO1OJgee","properties":{"formattedCitation":"(Syed et al. 2020)","plainCitation":"(Syed et al. 2020)","dontUpdate":true,"noteIndex":0},"citationItems":[{"id":365,"uris":["http://zotero.org/users/6963813/items/8G8KN82N"],"uri":["http://zotero.org/users/6963813/items/8G8KN82N"],"itemData":{"id":365,"type":"article-journal","abstract":"Through the application of Robotic Process Automation (RPA) organisations aim to increase their operational efficiency. In RPA, robots, or ‘bots’ for short, represent software agents capable of interacting with software systems by mimicking user actions, thus alleviating the workload of the human workforce. RPA has already seen significant uptake in practice; solution technologies are offered by multiple vendors. Contrasting with this early practical adoption is the hitherto relative lack of attention to RPA in the academic literature. As a consequence, RPA lacks the sound theoretical foundations that allow for objective reasoning around its application and development. This, in turn, hinders initiatives for achieving meaningful advances in the field. This paper presents a structured literature review that identifies a number of contemporary, RPA-related themes and challenges for future research.","container-title":"Computers in Industry","DOI":"10.1016/j.compind.2019.103162","ISSN":"0166-3615","journalAbbreviation":"Computers in Industry","language":"en","page":"103162","source":"ScienceDirect","title":"Robotic Process Automation: Contemporary themes and challenges","title-short":"Robotic Process Automation","URL":"https://www.sciencedirect.com/science/article/pii/S0166361519304609","volume":"115","author":[{"family":"Syed","given":"Rehan"},{"family":"Suriadi","given":"Suriadi"},{"family":"Adams","given":"Michael"},{"family":"Bandara","given":"Wasana"},{"family":"Leemans","given":"Sander J. J."},{"family":"Ouyang","given":"Chun"},{"family":"Hofstede","given":"Arthur H. M.","non-dropping-particle":"ter"},{"family":"Weerd","given":"Inge","non-dropping-particle":"van de"},{"family":"Wynn","given":"Moe Thandar"},{"family":"Reijers","given":"Hajo A."}],"accessed":{"date-parts":[["2021",5,28]]},"issued":{"date-parts":[["2020",2,1]]}}}],"schema":"https://github.com/citation-style-language/schema/raw/master/csl-citation.json"} </w:instrText>
       </w:r>
       <w:r>
         <w:fldChar w:fldCharType="separate"/>
@@ -2939,7 +2939,7 @@
         <w:fldChar w:fldCharType="begin"/>
       </w:r>
       <w:r>
-        <w:instrText xml:space="preserve"> ADDIN ZOTERO_ITEM CSL_CITATION {"citationID":"nTzfj6H9","properties":{"formattedCitation":"(van der\\uc0\\u160{}Aalst et al. 2018)","plainCitation":"(van der Aalst et al. 2018)","dontUpdate":true,"noteIndex":0},"citationItems":[{"id":368,"uris":["http://zotero.org/users/6963813/items/8L8VXN7B"],"uri":["http://zotero.org/users/6963813/items/8L8VXN7B"],"itemData":{"id":368,"type":"article-journal","container-title":"Business &amp; Information Systems Engineering","DOI":"10.1007/s12599-018-0542-4","ISSN":"1867-0202","issue":"4","journalAbbreviation":"Bus Inf Syst Eng","language":"en","page":"269-272","source":"Springer Link","title":"Robotic Process Automation","volume":"60","author":[{"family":"Aalst","given":"Wil M. P.","non-dropping-particle":"van der"},{"family":"Bichler","given":"Martin"},{"family":"Heinzl","given":"Armin"}],"issued":{"date-parts":[["2018",8,1]]}}}],"schema":"https://github.com/citation-style-language/schema/raw/master/csl-citation.json"} </w:instrText>
+        <w:instrText xml:space="preserve"> ADDIN ZOTERO_ITEM CSL_CITATION {"citationID":"nTzfj6H9","properties":{"formattedCitation":"(van der\\uc0\\u160{}Aalst et al. 2018)","plainCitation":"(van der Aalst et al. 2018)","dontUpdate":true,"noteIndex":0},"citationItems":[{"id":368,"uris":["http://zotero.org/users/6963813/items/8L8VXN7B"],"uri":["http://zotero.org/users/6963813/items/8L8VXN7B"],"itemData":{"id":368,"type":"article-journal","container-title":"Business &amp; Information Systems Engineering","DOI":"10.1007/s12599-018-0542-4","ISSN":"1867-0202","issue":"4","journalAbbreviation":"Bus Inf Syst Eng","language":"en","page":"269-272","source":"Springer Link","title":"Robotic Process Automation","URL":"https://doi.org/10.1007/s12599-018-0542-4","volume":"60","author":[{"family":"Aalst","given":"Wil M. P.","non-dropping-particle":"van der"},{"family":"Bichler","given":"Martin"},{"family":"Heinzl","given":"Armin"}],"accessed":{"date-parts":[["2021",5,28]]},"issued":{"date-parts":[["2018",8,1]]}}}],"schema":"https://github.com/citation-style-language/schema/raw/master/csl-citation.json"} </w:instrText>
       </w:r>
       <w:r>
         <w:fldChar w:fldCharType="separate"/>
@@ -3514,14 +3514,27 @@
                               <w:r>
                                 <w:t xml:space="preserve">Obrázek </w:t>
                               </w:r>
-                              <w:fldSimple w:instr=" SEQ Obrázek \* ARABIC ">
-                                <w:r>
-                                  <w:rPr>
-                                    <w:noProof/>
-                                  </w:rPr>
-                                  <w:t>1</w:t>
-                                </w:r>
-                              </w:fldSimple>
+                              <w:r>
+                                <w:fldChar w:fldCharType="begin"/>
+                              </w:r>
+                              <w:r>
+                                <w:instrText xml:space="preserve"> SEQ Obrázek \* ARABIC </w:instrText>
+                              </w:r>
+                              <w:r>
+                                <w:fldChar w:fldCharType="separate"/>
+                              </w:r>
+                              <w:r>
+                                <w:rPr>
+                                  <w:noProof/>
+                                </w:rPr>
+                                <w:t>1</w:t>
+                              </w:r>
+                              <w:r>
+                                <w:rPr>
+                                  <w:noProof/>
+                                </w:rPr>
+                                <w:fldChar w:fldCharType="end"/>
+                              </w:r>
                               <w:r>
                                 <w:t xml:space="preserve">: </w:t>
                               </w:r>
@@ -3629,14 +3642,27 @@
                         <w:r>
                           <w:t xml:space="preserve">Obrázek </w:t>
                         </w:r>
-                        <w:fldSimple w:instr=" SEQ Obrázek \* ARABIC ">
-                          <w:r>
-                            <w:rPr>
-                              <w:noProof/>
-                            </w:rPr>
-                            <w:t>1</w:t>
-                          </w:r>
-                        </w:fldSimple>
+                        <w:r>
+                          <w:fldChar w:fldCharType="begin"/>
+                        </w:r>
+                        <w:r>
+                          <w:instrText xml:space="preserve"> SEQ Obrázek \* ARABIC </w:instrText>
+                        </w:r>
+                        <w:r>
+                          <w:fldChar w:fldCharType="separate"/>
+                        </w:r>
+                        <w:r>
+                          <w:rPr>
+                            <w:noProof/>
+                          </w:rPr>
+                          <w:t>1</w:t>
+                        </w:r>
+                        <w:r>
+                          <w:rPr>
+                            <w:noProof/>
+                          </w:rPr>
+                          <w:fldChar w:fldCharType="end"/>
+                        </w:r>
                         <w:r>
                           <w:t xml:space="preserve">: </w:t>
                         </w:r>
@@ -3716,7 +3742,7 @@
         <w:fldChar w:fldCharType="begin"/>
       </w:r>
       <w:r>
-        <w:instrText xml:space="preserve"> ADDIN ZOTERO_ITEM CSL_CITATION {"citationID":"yMzqeUMC","properties":{"formattedCitation":"(Syed et al. 2020)","plainCitation":"(Syed et al. 2020)","dontUpdate":true,"noteIndex":0},"citationItems":[{"id":365,"uris":["http://zotero.org/users/6963813/items/8G8KN82N"],"uri":["http://zotero.org/users/6963813/items/8G8KN82N"],"itemData":{"id":365,"type":"article-journal","abstract":"Through the application of Robotic Process Automation (RPA) organisations aim to increase their operational efficiency. In RPA, robots, or ‘bots’ for short, represent software agents capable of interacting with software systems by mimicking user actions, thus alleviating the workload of the human workforce. RPA has already seen significant uptake in practice; solution technologies are offered by multiple vendors. Contrasting with this early practical adoption is the hitherto relative lack of attention to RPA in the academic literature. As a consequence, RPA lacks the sound theoretical foundations that allow for objective reasoning around its application and development. This, in turn, hinders initiatives for achieving meaningful advances in the field. This paper presents a structured literature review that identifies a number of contemporary, RPA-related themes and challenges for future research.","container-title":"Computers in Industry","DOI":"10.1016/j.compind.2019.103162","ISSN":"0166-3615","journalAbbreviation":"Computers in Industry","language":"en","page":"103162","source":"ScienceDirect","title":"Robotic Process Automation: Contemporary themes and challenges","title-short":"Robotic Process Automation","volume":"115","author":[{"family":"Syed","given":"Rehan"},{"family":"Suriadi","given":"Suriadi"},{"family":"Adams","given":"Michael"},{"family":"Bandara","given":"Wasana"},{"family":"Leemans","given":"Sander J. J."},{"family":"Ouyang","given":"Chun"},{"family":"Hofstede","given":"Arthur H. M.","non-dropping-particle":"ter"},{"family":"Weerd","given":"Inge","non-dropping-particle":"van de"},{"family":"Wynn","given":"Moe Thandar"},{"family":"Reijers","given":"Hajo A."}],"issued":{"date-parts":[["2020",2,1]]}}}],"schema":"https://github.com/citation-style-language/schema/raw/master/csl-citation.json"} </w:instrText>
+        <w:instrText xml:space="preserve"> ADDIN ZOTERO_ITEM CSL_CITATION {"citationID":"yMzqeUMC","properties":{"formattedCitation":"(Syed et al. 2020)","plainCitation":"(Syed et al. 2020)","dontUpdate":true,"noteIndex":0},"citationItems":[{"id":365,"uris":["http://zotero.org/users/6963813/items/8G8KN82N"],"uri":["http://zotero.org/users/6963813/items/8G8KN82N"],"itemData":{"id":365,"type":"article-journal","abstract":"Through the application of Robotic Process Automation (RPA) organisations aim to increase their operational efficiency. In RPA, robots, or ‘bots’ for short, represent software agents capable of interacting with software systems by mimicking user actions, thus alleviating the workload of the human workforce. RPA has already seen significant uptake in practice; solution technologies are offered by multiple vendors. Contrasting with this early practical adoption is the hitherto relative lack of attention to RPA in the academic literature. As a consequence, RPA lacks the sound theoretical foundations that allow for objective reasoning around its application and development. This, in turn, hinders initiatives for achieving meaningful advances in the field. This paper presents a structured literature review that identifies a number of contemporary, RPA-related themes and challenges for future research.","container-title":"Computers in Industry","DOI":"10.1016/j.compind.2019.103162","ISSN":"0166-3615","journalAbbreviation":"Computers in Industry","language":"en","page":"103162","source":"ScienceDirect","title":"Robotic Process Automation: Contemporary themes and challenges","title-short":"Robotic Process Automation","URL":"https://www.sciencedirect.com/science/article/pii/S0166361519304609","volume":"115","author":[{"family":"Syed","given":"Rehan"},{"family":"Suriadi","given":"Suriadi"},{"family":"Adams","given":"Michael"},{"family":"Bandara","given":"Wasana"},{"family":"Leemans","given":"Sander J. J."},{"family":"Ouyang","given":"Chun"},{"family":"Hofstede","given":"Arthur H. M.","non-dropping-particle":"ter"},{"family":"Weerd","given":"Inge","non-dropping-particle":"van de"},{"family":"Wynn","given":"Moe Thandar"},{"family":"Reijers","given":"Hajo A."}],"accessed":{"date-parts":[["2021",5,28]]},"issued":{"date-parts":[["2020",2,1]]}}}],"schema":"https://github.com/citation-style-language/schema/raw/master/csl-citation.json"} </w:instrText>
       </w:r>
       <w:r>
         <w:fldChar w:fldCharType="separate"/>
@@ -3793,7 +3819,7 @@
         <w:fldChar w:fldCharType="begin"/>
       </w:r>
       <w:r>
-        <w:instrText xml:space="preserve"> ADDIN ZOTERO_ITEM CSL_CITATION {"citationID":"u0NPtO8W","properties":{"formattedCitation":"(Anagnoste 2017; Dunlap a Lacity 2017)","plainCitation":"(Anagnoste 2017; Dunlap a Lacity 2017)","dontUpdate":true,"noteIndex":0},"citationItems":[{"id":"dRheTiHB/7femgoMa","uris":["http://zotero.org/users/6963813/items/66BAYBZK"],"uri":["http://zotero.org/users/6963813/items/66BAYBZK"],"itemData":{"id":383,"type":"article-journal","abstract":"Abstract\n            Forced to provide results consistent results to shareholders the organizations turned to Robotic Process Automation (RPA) in order to tackle the following typical challenges they face: (1) Cost reduction, (2) Quality increase and (3) Faster processes. RPA is now considered the next big thing for the Shared Services Centers (SSC) and Business Process Outsourced (BPO) around the world, and especially in Central and Eastern Europe. In SSCs and BPOs the activities with the highest potential for automation are in finance, supply chain and in human resource departments. This means that the problems these business are facing are mostly related to high data entry volumes, high error rates, significant rework, numerous manual processes, multiple not-integrated legacy systems and high turnover due to repetitive/low value added activities. One advantage of RPA is that it can be trained by the users to undertake structured repeatable, computer based tasks interacting in the same time with multiple systems while performing complex decisions based on algorithms. By doing this, the robot can identify the exceptions for manual processing, remove idle times and keep logs of actions performed. Another advantage is that the automated solutions can work 24/7, it can be implemented fast, work with the existing architecture, cut data entry costs by up to 70% and perform at 30% of the cost of a full time employee, thus providing a quick and tangible return to organizations. For Romania, a key destination for SSCs and BPOs, this technology will make them more competitive, but also will lead to a creation of a series of high-paid jobs while eliminating the low-input jobs. The paper will analyze also the most important vendor providers of RPA solutions on the market and will provide specific case studies from different industries, thus helping future leaders and organizations taking better decisions.","container-title":"Proceedings of the International Conference on Business Excellence","DOI":"10.1515/picbe-2017-0072","ISSN":"2558-9652","issue":"1","language":"en","page":"676-686","source":"DOI.org (Crossref)","title":"Robotic Automation Process - The next major revolution in terms of back office operations improvement","volume":"11","author":[{"family":"Anagnoste","given":"Sorin"}],"issued":{"date-parts":[["2017",7,1]]}}},{"id":421,"uris":["http://zotero.org/users/6963813/items/T54NZVA3"],"uri":["http://zotero.org/users/6963813/items/T54NZVA3"],"itemData":{"id":421,"type":"article-journal","abstract":"This teaching case study provides a rich and realistic story of automating knowledge work within the context of a large, non-profit company. As an early pioneer in robotic process automation that built their own tool, the automation team at Blue Cross Blue Shield North Carolina (BCBSNC) sought to improve business performance through automation, which they accomplished in the form of a triple digit return on investment. However, BCBSNC managers had to mitigate the consequences of such success, such as deciding how to deal with redundant staff in an organization that values its employees and how to evaluate the work of the retained staff whose jobs became more challenging after automation. This case offers an opportunity to diagnose and to prescribe practices for resolving automation tussles among organizational stakeholders, including senior management vs middle managers, IT departments vs business operations, management vs labor, and ultimately man vs machine.","container-title":"Journal of Information Technology Teaching Cases","DOI":"10.1057/s41266-016-0008-9","ISSN":"2043-8869, 2043-8869","issue":"1","journalAbbreviation":"Journal of Information Technology Teaching Cases","language":"en","page":"29-34","source":"DOI.org (Crossref)","title":"Resolving Tussles in Service Automation Deployments: Service Automation at Blue Cross Blue Shield North Carolina (BCBSNC)","title-short":"Resolving Tussles in Service Automation Deployments","volume":"7","author":[{"family":"Dunlap","given":"Rod"},{"family":"Lacity","given":"Mary"}],"issued":{"date-parts":[["2017",5]]}}}],"schema":"https://github.com/citation-style-language/schema/raw/master/csl-citation.json"} </w:instrText>
+        <w:instrText xml:space="preserve"> ADDIN ZOTERO_ITEM CSL_CITATION {"citationID":"u0NPtO8W","properties":{"formattedCitation":"(Anagnoste 2017; Dunlap a Lacity 2017)","plainCitation":"(Anagnoste 2017; Dunlap a Lacity 2017)","dontUpdate":true,"noteIndex":0},"citationItems":[{"id":"YLYRivxY/YlGyH8EG","uris":["http://zotero.org/users/6963813/items/66BAYBZK"],"uri":["http://zotero.org/users/6963813/items/66BAYBZK"],"itemData":{"id":383,"type":"article-journal","abstract":"Abstract\n            Forced to provide results consistent results to shareholders the organizations turned to Robotic Process Automation (RPA) in order to tackle the following typical challenges they face: (1) Cost reduction, (2) Quality increase and (3) Faster processes. RPA is now considered the next big thing for the Shared Services Centers (SSC) and Business Process Outsourced (BPO) around the world, and especially in Central and Eastern Europe. In SSCs and BPOs the activities with the highest potential for automation are in finance, supply chain and in human resource departments. This means that the problems these business are facing are mostly related to high data entry volumes, high error rates, significant rework, numerous manual processes, multiple not-integrated legacy systems and high turnover due to repetitive/low value added activities. One advantage of RPA is that it can be trained by the users to undertake structured repeatable, computer based tasks interacting in the same time with multiple systems while performing complex decisions based on algorithms. By doing this, the robot can identify the exceptions for manual processing, remove idle times and keep logs of actions performed. Another advantage is that the automated solutions can work 24/7, it can be implemented fast, work with the existing architecture, cut data entry costs by up to 70% and perform at 30% of the cost of a full time employee, thus providing a quick and tangible return to organizations. For Romania, a key destination for SSCs and BPOs, this technology will make them more competitive, but also will lead to a creation of a series of high-paid jobs while eliminating the low-input jobs. The paper will analyze also the most important vendor providers of RPA solutions on the market and will provide specific case studies from different industries, thus helping future leaders and organizations taking better decisions.","container-title":"Proceedings of the International Conference on Business Excellence","DOI":"10.1515/picbe-2017-0072","ISSN":"2558-9652","issue":"1","language":"en","page":"676-686","source":"DOI.org (Crossref)","title":"Robotic Automation Process - The next major revolution in terms of back office operations improvement","volume":"11","author":[{"family":"Anagnoste","given":"Sorin"}],"issued":{"date-parts":[["2017",7,1]]}}},{"id":421,"uris":["http://zotero.org/users/6963813/items/T54NZVA3"],"uri":["http://zotero.org/users/6963813/items/T54NZVA3"],"itemData":{"id":421,"type":"article-journal","abstract":"This teaching case study provides a rich and realistic story of automating knowledge work within the context of a large, non-profit company. As an early pioneer in robotic process automation that built their own tool, the automation team at Blue Cross Blue Shield North Carolina (BCBSNC) sought to improve business performance through automation, which they accomplished in the form of a triple digit return on investment. However, BCBSNC managers had to mitigate the consequences of such success, such as deciding how to deal with redundant staff in an organization that values its employees and how to evaluate the work of the retained staff whose jobs became more challenging after automation. This case offers an opportunity to diagnose and to prescribe practices for resolving automation tussles among organizational stakeholders, including senior management vs middle managers, IT departments vs business operations, management vs labor, and ultimately man vs machine.","container-title":"Journal of Information Technology Teaching Cases","DOI":"10.1057/s41266-016-0008-9","ISSN":"2043-8869, 2043-8869","issue":"1","journalAbbreviation":"Journal of Information Technology Teaching Cases","language":"en","page":"29-34","source":"DOI.org (Crossref)","title":"Resolving Tussles in Service Automation Deployments: Service Automation at Blue Cross Blue Shield North Carolina (BCBSNC)","title-short":"Resolving Tussles in Service Automation Deployments","URL":"http://journals.sagepub.com/doi/10.1057/s41266-016-0008-9","volume":"7","author":[{"family":"Dunlap","given":"Rod"},{"family":"Lacity","given":"Mary"}],"accessed":{"date-parts":[["2021",6,7]]},"issued":{"date-parts":[["2017",5]]}}}],"schema":"https://github.com/citation-style-language/schema/raw/master/csl-citation.json"} </w:instrText>
       </w:r>
       <w:r>
         <w:fldChar w:fldCharType="separate"/>
@@ -3991,7 +4017,7 @@
         <w:fldChar w:fldCharType="begin"/>
       </w:r>
       <w:r>
-        <w:instrText xml:space="preserve"> ADDIN ZOTERO_ITEM CSL_CITATION {"citationID":"PUKIvFrv","properties":{"formattedCitation":"(Syed et al., 2020)","plainCitation":"(Syed et al., 2020)","dontUpdate":true,"noteIndex":0},"citationItems":[{"id":365,"uris":["http://zotero.org/users/6963813/items/8G8KN82N"],"uri":["http://zotero.org/users/6963813/items/8G8KN82N"],"itemData":{"id":365,"type":"article-journal","abstract":"Through the application of Robotic Process Automation (RPA) organisations aim to increase their operational efficiency. In RPA, robots, or ‘bots’ for short, represent software agents capable of interacting with software systems by mimicking user actions, thus alleviating the workload of the human workforce. RPA has already seen significant uptake in practice; solution technologies are offered by multiple vendors. Contrasting with this early practical adoption is the hitherto relative lack of attention to RPA in the academic literature. As a consequence, RPA lacks the sound theoretical foundations that allow for objective reasoning around its application and development. This, in turn, hinders initiatives for achieving meaningful advances in the field. This paper presents a structured literature review that identifies a number of contemporary, RPA-related themes and challenges for future research.","container-title":"Computers in Industry","DOI":"10.1016/j.compind.2019.103162","ISSN":"0166-3615","journalAbbreviation":"Computers in Industry","language":"en","page":"103162","source":"ScienceDirect","title":"Robotic Process Automation: Contemporary themes and challenges","title-short":"Robotic Process Automation","volume":"115","author":[{"family":"Syed","given":"Rehan"},{"family":"Suriadi","given":"Suriadi"},{"family":"Adams","given":"Michael"},{"family":"Bandara","given":"Wasana"},{"family":"Leemans","given":"Sander J. J."},{"family":"Ouyang","given":"Chun"},{"family":"Hofstede","given":"Arthur H. M.","non-dropping-particle":"ter"},{"family":"Weerd","given":"Inge","non-dropping-particle":"van de"},{"family":"Wynn","given":"Moe Thandar"},{"family":"Reijers","given":"Hajo A."}],"issued":{"date-parts":[["2020",2,1]]}}}],"schema":"https://github.com/citation-style-language/schema/raw/master/csl-citation.json"} </w:instrText>
+        <w:instrText xml:space="preserve"> ADDIN ZOTERO_ITEM CSL_CITATION {"citationID":"PUKIvFrv","properties":{"formattedCitation":"(Syed et al., 2020)","plainCitation":"(Syed et al., 2020)","dontUpdate":true,"noteIndex":0},"citationItems":[{"id":365,"uris":["http://zotero.org/users/6963813/items/8G8KN82N"],"uri":["http://zotero.org/users/6963813/items/8G8KN82N"],"itemData":{"id":365,"type":"article-journal","abstract":"Through the application of Robotic Process Automation (RPA) organisations aim to increase their operational efficiency. In RPA, robots, or ‘bots’ for short, represent software agents capable of interacting with software systems by mimicking user actions, thus alleviating the workload of the human workforce. RPA has already seen significant uptake in practice; solution technologies are offered by multiple vendors. Contrasting with this early practical adoption is the hitherto relative lack of attention to RPA in the academic literature. As a consequence, RPA lacks the sound theoretical foundations that allow for objective reasoning around its application and development. This, in turn, hinders initiatives for achieving meaningful advances in the field. This paper presents a structured literature review that identifies a number of contemporary, RPA-related themes and challenges for future research.","container-title":"Computers in Industry","DOI":"10.1016/j.compind.2019.103162","ISSN":"0166-3615","journalAbbreviation":"Computers in Industry","language":"en","page":"103162","source":"ScienceDirect","title":"Robotic Process Automation: Contemporary themes and challenges","title-short":"Robotic Process Automation","URL":"https://www.sciencedirect.com/science/article/pii/S0166361519304609","volume":"115","author":[{"family":"Syed","given":"Rehan"},{"family":"Suriadi","given":"Suriadi"},{"family":"Adams","given":"Michael"},{"family":"Bandara","given":"Wasana"},{"family":"Leemans","given":"Sander J. J."},{"family":"Ouyang","given":"Chun"},{"family":"Hofstede","given":"Arthur H. M.","non-dropping-particle":"ter"},{"family":"Weerd","given":"Inge","non-dropping-particle":"van de"},{"family":"Wynn","given":"Moe Thandar"},{"family":"Reijers","given":"Hajo A."}],"accessed":{"date-parts":[["2021",5,28]]},"issued":{"date-parts":[["2020",2,1]]}}}],"schema":"https://github.com/citation-style-language/schema/raw/master/csl-citation.json"} </w:instrText>
       </w:r>
       <w:r>
         <w:fldChar w:fldCharType="separate"/>
@@ -4051,7 +4077,7 @@
         <w:fldChar w:fldCharType="begin"/>
       </w:r>
       <w:r>
-        <w:instrText xml:space="preserve"> ADDIN ZOTERO_ITEM CSL_CITATION {"citationID":"1hn3D2pF","properties":{"formattedCitation":"(Asatiani a Penttinen, 2016)","plainCitation":"(Asatiani a Penttinen, 2016)","noteIndex":0},"citationItems":[{"id":381,"uris":["http://zotero.org/users/6963813/items/69SBGGZM"],"uri":["http://zotero.org/users/6963813/items/69SBGGZM"],"itemData":{"id":381,"type":"article-journal","abstract":"OpusCapita Group is a Finnish company offering financial processes and outsourcing services to medium-sized companies and large corporations. OpusCapita particularly focuses on comprehensive Purchase-to-Pay and Order-to-Cash processes. In hopes to stay ahead of the curve in financial process automation, OpusCapita is betting on Robotic Process Automation (RPA). This teaching case presents challenges faced by Mr. Petri Karjalainen, Senior Vice President at OpusCapita Group, who is looking for ways to introduce RPA to the market, and provide added value to new and existing customers.","container-title":"Journal of Information Technology Teaching Cases","DOI":"10.1057/jittc.2016.5","ISSN":"2043-8869","issue":"2","journalAbbreviation":"J Info Technol Teach Cases","language":"en","page":"67-74","source":"Springer Link","title":"Turning robotic process automation into commercial success – Case OpusCapita","volume":"6","author":[{"family":"Asatiani","given":"Aleksandre"},{"family":"Penttinen","given":"Esko"}],"issued":{"date-parts":[["2016",11,1]]}}}],"schema":"https://github.com/citation-style-language/schema/raw/master/csl-citation.json"} </w:instrText>
+        <w:instrText xml:space="preserve"> ADDIN ZOTERO_ITEM CSL_CITATION {"citationID":"1hn3D2pF","properties":{"formattedCitation":"(Asatiani a Penttinen, 2016)","plainCitation":"(Asatiani a Penttinen, 2016)","noteIndex":0},"citationItems":[{"id":381,"uris":["http://zotero.org/users/6963813/items/69SBGGZM"],"uri":["http://zotero.org/users/6963813/items/69SBGGZM"],"itemData":{"id":381,"type":"article-journal","abstract":"OpusCapita Group is a Finnish company offering financial processes and outsourcing services to medium-sized companies and large corporations. OpusCapita particularly focuses on comprehensive Purchase-to-Pay and Order-to-Cash processes. In hopes to stay ahead of the curve in financial process automation, OpusCapita is betting on Robotic Process Automation (RPA). This teaching case presents challenges faced by Mr. Petri Karjalainen, Senior Vice President at OpusCapita Group, who is looking for ways to introduce RPA to the market, and provide added value to new and existing customers.","container-title":"Journal of Information Technology Teaching Cases","DOI":"10.1057/jittc.2016.5","ISSN":"2043-8869","issue":"2","journalAbbreviation":"J Info Technol Teach Cases","language":"en","page":"67-74","source":"Springer Link","title":"Turning robotic process automation into commercial success – Case OpusCapita","URL":"https://doi.org/10.1057/jittc.2016.5","volume":"6","author":[{"family":"Asatiani","given":"Aleksandre"},{"family":"Penttinen","given":"Esko"}],"accessed":{"date-parts":[["2021",6,1]]},"issued":{"date-parts":[["2016",11,1]]}}}],"schema":"https://github.com/citation-style-language/schema/raw/master/csl-citation.json"} </w:instrText>
       </w:r>
       <w:r>
         <w:fldChar w:fldCharType="separate"/>
@@ -4090,7 +4116,7 @@
         <w:fldChar w:fldCharType="begin"/>
       </w:r>
       <w:r>
-        <w:instrText xml:space="preserve"> ADDIN ZOTERO_ITEM CSL_CITATION {"citationID":"GvRDdBtZ","properties":{"formattedCitation":"(Anagnoste 2017)","plainCitation":"(Anagnoste 2017)","dontUpdate":true,"noteIndex":0},"citationItems":[{"id":"dRheTiHB/7femgoMa","uris":["http://zotero.org/users/6963813/items/66BAYBZK"],"uri":["http://zotero.org/users/6963813/items/66BAYBZK"],"itemData":{"id":383,"type":"article-journal","abstract":"Abstract\n            Forced to provide results consistent results to shareholders the organizations turned to Robotic Process Automation (RPA) in order to tackle the following typical challenges they face: (1) Cost reduction, (2) Quality increase and (3) Faster processes. RPA is now considered the next big thing for the Shared Services Centers (SSC) and Business Process Outsourced (BPO) around the world, and especially in Central and Eastern Europe. In SSCs and BPOs the activities with the highest potential for automation are in finance, supply chain and in human resource departments. This means that the problems these business are facing are mostly related to high data entry volumes, high error rates, significant rework, numerous manual processes, multiple not-integrated legacy systems and high turnover due to repetitive/low value added activities. One advantage of RPA is that it can be trained by the users to undertake structured repeatable, computer based tasks interacting in the same time with multiple systems while performing complex decisions based on algorithms. By doing this, the robot can identify the exceptions for manual processing, remove idle times and keep logs of actions performed. Another advantage is that the automated solutions can work 24/7, it can be implemented fast, work with the existing architecture, cut data entry costs by up to 70% and perform at 30% of the cost of a full time employee, thus providing a quick and tangible return to organizations. For Romania, a key destination for SSCs and BPOs, this technology will make them more competitive, but also will lead to a creation of a series of high-paid jobs while eliminating the low-input jobs. The paper will analyze also the most important vendor providers of RPA solutions on the market and will provide specific case studies from different industries, thus helping future leaders and organizations taking better decisions.","container-title":"Proceedings of the International Conference on Business Excellence","DOI":"10.1515/picbe-2017-0072","ISSN":"2558-9652","issue":"1","language":"en","page":"676-686","source":"DOI.org (Crossref)","title":"Robotic Automation Process - The next major revolution in terms of back office operations improvement","volume":"11","author":[{"family":"Anagnoste","given":"Sorin"}],"issued":{"date-parts":[["2017",7,1]]}}}],"schema":"https://github.com/citation-style-language/schema/raw/master/csl-citation.json"} </w:instrText>
+        <w:instrText xml:space="preserve"> ADDIN ZOTERO_ITEM CSL_CITATION {"citationID":"GvRDdBtZ","properties":{"formattedCitation":"(Anagnoste 2017)","plainCitation":"(Anagnoste 2017)","dontUpdate":true,"noteIndex":0},"citationItems":[{"id":"YLYRivxY/YlGyH8EG","uris":["http://zotero.org/users/6963813/items/66BAYBZK"],"uri":["http://zotero.org/users/6963813/items/66BAYBZK"],"itemData":{"id":383,"type":"article-journal","abstract":"Abstract\n            Forced to provide results consistent results to shareholders the organizations turned to Robotic Process Automation (RPA) in order to tackle the following typical challenges they face: (1) Cost reduction, (2) Quality increase and (3) Faster processes. RPA is now considered the next big thing for the Shared Services Centers (SSC) and Business Process Outsourced (BPO) around the world, and especially in Central and Eastern Europe. In SSCs and BPOs the activities with the highest potential for automation are in finance, supply chain and in human resource departments. This means that the problems these business are facing are mostly related to high data entry volumes, high error rates, significant rework, numerous manual processes, multiple not-integrated legacy systems and high turnover due to repetitive/low value added activities. One advantage of RPA is that it can be trained by the users to undertake structured repeatable, computer based tasks interacting in the same time with multiple systems while performing complex decisions based on algorithms. By doing this, the robot can identify the exceptions for manual processing, remove idle times and keep logs of actions performed. Another advantage is that the automated solutions can work 24/7, it can be implemented fast, work with the existing architecture, cut data entry costs by up to 70% and perform at 30% of the cost of a full time employee, thus providing a quick and tangible return to organizations. For Romania, a key destination for SSCs and BPOs, this technology will make them more competitive, but also will lead to a creation of a series of high-paid jobs while eliminating the low-input jobs. The paper will analyze also the most important vendor providers of RPA solutions on the market and will provide specific case studies from different industries, thus helping future leaders and organizations taking better decisions.","container-title":"Proceedings of the International Conference on Business Excellence","DOI":"10.1515/picbe-2017-0072","ISSN":"2558-9652","issue":"1","language":"en","page":"676-686","source":"DOI.org (Crossref)","title":"Robotic Automation Process - The next major revolution in terms of back office operations improvement","volume":"11","author":[{"family":"Anagnoste","given":"Sorin"}],"issued":{"date-parts":[["2017",7,1]]}}}],"schema":"https://github.com/citation-style-language/schema/raw/master/csl-citation.json"} </w:instrText>
       </w:r>
       <w:r>
         <w:fldChar w:fldCharType="separate"/>
@@ -4436,10 +4462,7 @@
         <w:t>všechny</w:t>
       </w:r>
       <w:r>
-        <w:t xml:space="preserve"> tři/čtyři klíčová slova</w:t>
-      </w:r>
-      <w:r>
-        <w:t xml:space="preserve"> </w:t>
+        <w:t xml:space="preserve"> tři/čtyři klíčová slova </w:t>
       </w:r>
       <w:r>
         <w:t xml:space="preserve">při řešení výjimek, ale zaleží na situaci. </w:t>
@@ -4448,7 +4471,7 @@
         <w:fldChar w:fldCharType="begin"/>
       </w:r>
       <w:r>
-        <w:instrText xml:space="preserve"> ADDIN ZOTERO_ITEM CSL_CITATION {"citationID":"hPcbKeJ2","properties":{"formattedCitation":"(Allen a Horwitz, 2003)","plainCitation":"(Allen a Horwitz, 2003)","noteIndex":0},"citationItems":[{"id":504,"uris":["http://zotero.org/users/6963813/items/KJEP2B79"],"uri":["http://zotero.org/users/6963813/items/KJEP2B79"],"itemData":{"id":504,"type":"article-journal","abstract":"Exceptions are the preferred method for error handling in object-oriented languages like Java. Current program-slicing algorithms do not correctly deal with exception-handling constructs, because they do not account for the additional control and data dependences introduced by exceptions. This paper extends previous work on program slicing using the system dependence graph (SDG) to support slicing programs with exceptions.","container-title":"ACM SIGPLAN Notices","DOI":"10.1145/966049.777394","ISSN":"0362-1340, 1558-1160","issue":"10","journalAbbreviation":"SIGPLAN Not.","language":"en","page":"44-54","source":"DOI.org (Crossref)","title":"Slicing java programs that throw and catch exceptions","volume":"38","author":[{"family":"Allen","given":"Matthew"},{"family":"Horwitz","given":"Susan"}],"issued":{"date-parts":[["2003",10]]}}}],"schema":"https://github.com/citation-style-language/schema/raw/master/csl-citation.json"} </w:instrText>
+        <w:instrText xml:space="preserve"> ADDIN ZOTERO_ITEM CSL_CITATION {"citationID":"hPcbKeJ2","properties":{"formattedCitation":"(Allen a Horwitz, 2003)","plainCitation":"(Allen a Horwitz, 2003)","noteIndex":0},"citationItems":[{"id":504,"uris":["http://zotero.org/users/6963813/items/KJEP2B79"],"uri":["http://zotero.org/users/6963813/items/KJEP2B79"],"itemData":{"id":504,"type":"article-journal","abstract":"Exceptions are the preferred method for error handling in object-oriented languages like Java. Current program-slicing algorithms do not correctly deal with exception-handling constructs, because they do not account for the additional control and data dependences introduced by exceptions. This paper extends previous work on program slicing using the system dependence graph (SDG) to support slicing programs with exceptions.","container-title":"ACM SIGPLAN Notices","DOI":"10.1145/966049.777394","ISSN":"0362-1340, 1558-1160","issue":"10","journalAbbreviation":"SIGPLAN Not.","language":"en","page":"44-54","source":"DOI.org (Crossref)","title":"Slicing java programs that throw and catch exceptions","URL":"https://dl.acm.org/doi/10.1145/966049.777394","volume":"38","author":[{"family":"Allen","given":"Matthew"},{"family":"Horwitz","given":"Susan"}],"accessed":{"date-parts":[["2021",8,3]]},"issued":{"date-parts":[["2003",10]]}}}],"schema":"https://github.com/citation-style-language/schema/raw/master/csl-citation.json"} </w:instrText>
       </w:r>
       <w:r>
         <w:fldChar w:fldCharType="separate"/>
@@ -4756,7 +4779,7 @@
         <w:fldChar w:fldCharType="begin"/>
       </w:r>
       <w:r>
-        <w:instrText xml:space="preserve"> ADDIN ZOTERO_ITEM CSL_CITATION {"citationID":"yHOckmyM","properties":{"formattedCitation":"(Monteiro a de\\uc0\\u160{}Oliveira 2011; Chee Tahir a Darton 2010)","plainCitation":"(Monteiro a de Oliveira 2011; Chee Tahir a Darton 2010)","dontUpdate":true,"noteIndex":0},"citationItems":[{"id":447,"uris":["http://zotero.org/users/6963813/items/6QX7FZWG"],"uri":["http://zotero.org/users/6963813/items/6QX7FZWG"],"itemData":{"id":447,"type":"article-journal","container-title":"Journal of Software Maintenance and Evolution: Research and Practice","DOI":"10.1002/smr.482","ISSN":"1532060X","issue":"6","journalAbbreviation":"J. Softw. Maint. Evol.: Res. Pract.","language":"en","page":"395-422","source":"DOI.org (Crossref)","title":"Defining a catalog of indicators to support process performance analysis","volume":"23","author":[{"family":"Monteiro","given":"Luis Felipe Salin"},{"family":"Oliveira","given":"Kathia Marçal","non-dropping-particle":"de"}],"issued":{"date-parts":[["2011",10]]}}},{"id":448,"uris":["http://zotero.org/users/6963813/items/QL57BXG7"],"uri":["http://zotero.org/users/6963813/items/QL57BXG7"],"itemData":{"id":448,"type":"article-journal","container-title":"Journal of Cleaner Production","DOI":"10.1016/j.jclepro.2010.07.012","ISSN":"09596526","issue":"16-17","journalAbbreviation":"Journal of Cleaner Production","language":"en","page":"1598-1607","source":"DOI.org (Crossref)","title":"The Process Analysis Method of selecting indicators to quantify the sustainability performance of a business operation","volume":"18","author":[{"family":"Chee Tahir","given":"A."},{"family":"Darton","given":"R.C."}],"issued":{"date-parts":[["2010",11]]}}}],"schema":"https://github.com/citation-style-language/schema/raw/master/csl-citation.json"} </w:instrText>
+        <w:instrText xml:space="preserve"> ADDIN ZOTERO_ITEM CSL_CITATION {"citationID":"yHOckmyM","properties":{"formattedCitation":"(Monteiro a de\\uc0\\u160{}Oliveira 2011; Chee Tahir a Darton 2010)","plainCitation":"(Monteiro a de Oliveira 2011; Chee Tahir a Darton 2010)","dontUpdate":true,"noteIndex":0},"citationItems":[{"id":447,"uris":["http://zotero.org/users/6963813/items/6QX7FZWG"],"uri":["http://zotero.org/users/6963813/items/6QX7FZWG"],"itemData":{"id":447,"type":"article-journal","container-title":"Journal of Software Maintenance and Evolution: Research and Practice","DOI":"10.1002/smr.482","ISSN":"1532060X","issue":"6","journalAbbreviation":"J. Softw. Maint. Evol.: Res. Pract.","language":"en","page":"395-422","source":"DOI.org (Crossref)","title":"Defining a catalog of indicators to support process performance analysis","URL":"http://doi.wiley.com/10.1002/smr.482","volume":"23","author":[{"family":"Monteiro","given":"Luis Felipe Salin"},{"family":"Oliveira","given":"Kathia Marçal","non-dropping-particle":"de"}],"accessed":{"date-parts":[["2021",6,11]]},"issued":{"date-parts":[["2011",10]]}}},{"id":448,"uris":["http://zotero.org/users/6963813/items/QL57BXG7"],"uri":["http://zotero.org/users/6963813/items/QL57BXG7"],"itemData":{"id":448,"type":"article-journal","container-title":"Journal of Cleaner Production","DOI":"10.1016/j.jclepro.2010.07.012","ISSN":"09596526","issue":"16-17","journalAbbreviation":"Journal of Cleaner Production","language":"en","page":"1598-1607","source":"DOI.org (Crossref)","title":"The Process Analysis Method of selecting indicators to quantify the sustainability performance of a business operation","URL":"https://linkinghub.elsevier.com/retrieve/pii/S0959652610002702","volume":"18","author":[{"family":"Chee Tahir","given":"A."},{"family":"Darton","given":"R.C."}],"accessed":{"date-parts":[["2021",6,11]]},"issued":{"date-parts":[["2010",11]]}}}],"schema":"https://github.com/citation-style-language/schema/raw/master/csl-citation.json"} </w:instrText>
       </w:r>
       <w:r>
         <w:fldChar w:fldCharType="separate"/>
@@ -4957,7 +4980,7 @@
         <w:fldChar w:fldCharType="begin"/>
       </w:r>
       <w:r>
-        <w:instrText xml:space="preserve"> ADDIN ZOTERO_ITEM CSL_CITATION {"citationID":"ElnlshfR","properties":{"formattedCitation":"(Tanasa a Trousse 2004; Dumais et al. 2014)","plainCitation":"(Tanasa a Trousse 2004; Dumais et al. 2014)","dontUpdate":true,"noteIndex":0},"citationItems":[{"id":419,"uris":["http://zotero.org/users/6963813/items/XH84V6KC"],"uri":["http://zotero.org/users/6963813/items/XH84V6KC"],"itemData":{"id":419,"type":"article-journal","container-title":"IEEE Intelligent Systems","DOI":"10.1109/MIS.2004.1274912","ISSN":"1541-1672","issue":"2","journalAbbreviation":"IEEE Intell. Syst.","language":"en","page":"59-65","source":"DOI.org (Crossref)","title":"Advanced data preprocessing for intersites Web usage mining","volume":"19","author":[{"family":"Tanasa","given":"D."},{"family":"Trousse","given":"B."}],"issued":{"date-parts":[["2004",3]]}}},{"id":416,"uris":["http://zotero.org/users/6963813/items/2EV57QXP"],"uri":["http://zotero.org/users/6963813/items/2EV57QXP"],"itemData":{"id":416,"type":"chapter","abstract":"HCI researchers are increasingly collecting rich behavioral traces of user interactions with online systems in situ at a scale not previously possible. These logs can be used to characterize user interactions with existing systems and compare different designs. Large-scale log studies give rise to new challenges in experimental design, data collection and interpretation, and ethics. The chapter discusses how to address these challenges using search engine logs, but the methods are applicable to other types of log data.","container-title":"Ways of Knowing in HCI","event-place":"New York, NY","ISBN":"978-1-4939-0378-8","language":"en","note":"DOI: 10.1007/978-1-4939-0378-8_14","page":"349-372","publisher":"Springer","publisher-place":"New York, NY","source":"Springer Link","title":"Understanding User Behavior Through Log Data and Analysis","URL":"https://doi.org/10.1007/978-1-4939-0378-8_14","author":[{"family":"Dumais","given":"Susan"},{"family":"Jeffries","given":"Robin"},{"family":"Russell","given":"Daniel M."},{"family":"Tang","given":"Diane"},{"family":"Teevan","given":"Jaime"}],"editor":[{"family":"Olson","given":"Judith S."},{"family":"Kellogg","given":"Wendy A."}],"accessed":{"date-parts":[["2021",6,7]]},"issued":{"date-parts":[["2014"]]}}}],"schema":"https://github.com/citation-style-language/schema/raw/master/csl-citation.json"} </w:instrText>
+        <w:instrText xml:space="preserve"> ADDIN ZOTERO_ITEM CSL_CITATION {"citationID":"ElnlshfR","properties":{"formattedCitation":"(Tanasa a Trousse 2004; Dumais et al. 2014)","plainCitation":"(Tanasa a Trousse 2004; Dumais et al. 2014)","dontUpdate":true,"noteIndex":0},"citationItems":[{"id":419,"uris":["http://zotero.org/users/6963813/items/XH84V6KC"],"uri":["http://zotero.org/users/6963813/items/XH84V6KC"],"itemData":{"id":419,"type":"article-journal","container-title":"IEEE Intelligent Systems","DOI":"10.1109/MIS.2004.1274912","ISSN":"1541-1672","issue":"2","journalAbbreviation":"IEEE Intell. Syst.","language":"en","page":"59-65","source":"DOI.org (Crossref)","title":"Advanced data preprocessing for intersites Web usage mining","URL":"http://ieeexplore.ieee.org/document/1274912/","volume":"19","author":[{"family":"Tanasa","given":"D."},{"family":"Trousse","given":"B."}],"accessed":{"date-parts":[["2021",6,7]]},"issued":{"date-parts":[["2004",3]]}}},{"id":416,"uris":["http://zotero.org/users/6963813/items/2EV57QXP"],"uri":["http://zotero.org/users/6963813/items/2EV57QXP"],"itemData":{"id":416,"type":"chapter","abstract":"HCI researchers are increasingly collecting rich behavioral traces of user interactions with online systems in situ at a scale not previously possible. These logs can be used to characterize user interactions with existing systems and compare different designs. Large-scale log studies give rise to new challenges in experimental design, data collection and interpretation, and ethics. The chapter discusses how to address these challenges using search engine logs, but the methods are applicable to other types of log data.","container-title":"Ways of Knowing in HCI","event-place":"New York, NY","ISBN":"978-1-4939-0378-8","language":"en","note":"DOI: 10.1007/978-1-4939-0378-8_14","page":"349-372","publisher":"Springer","publisher-place":"New York, NY","source":"Springer Link","title":"Understanding User Behavior Through Log Data and Analysis","URL":"https://doi.org/10.1007/978-1-4939-0378-8_14","author":[{"family":"Dumais","given":"Susan"},{"family":"Jeffries","given":"Robin"},{"family":"Russell","given":"Daniel M."},{"family":"Tang","given":"Diane"},{"family":"Teevan","given":"Jaime"}],"editor":[{"family":"Olson","given":"Judith S."},{"family":"Kellogg","given":"Wendy A."}],"accessed":{"date-parts":[["2021",6,7]]},"issued":{"date-parts":[["2014"]]}}}],"schema":"https://github.com/citation-style-language/schema/raw/master/csl-citation.json"} </w:instrText>
       </w:r>
       <w:r>
         <w:fldChar w:fldCharType="separate"/>
@@ -5418,7 +5441,7 @@
         <w:fldChar w:fldCharType="begin"/>
       </w:r>
       <w:r>
-        <w:instrText xml:space="preserve"> ADDIN ZOTERO_ITEM CSL_CITATION {"citationID":"nS2FcJML","properties":{"formattedCitation":"(Agostinelli et al., 2019; Zhang, 2019; Chakraborti et al., 2020)","plainCitation":"(Agostinelli et al., 2019; Zhang, 2019; Chakraborti et al., 2020)","noteIndex":0},"citationItems":[{"id":374,"uris":["http://zotero.org/users/6963813/items/NE5QUWAQ"],"uri":["http://zotero.org/users/6963813/items/NE5QUWAQ"],"itemData":{"id":374,"type":"paper-conference","abstract":"Robotic Process Automation (RPA) is a fast-emerging automation technology in the field of Artificial Intelligence that allows organizations to automate high volume routines. RPA tools are able to capture the execution of such routines previously performed by a human user on the interface of a computer system, and then emulate their enactment in place of the user. In this paper, after an in-depth experimentation of the RPA tools available in the market, we developed a classification framework to categorize them on the basis of some key dimensions. Then, starting from this analysis, we derived four research challenges necessary to inject intelligence into current RPA technology.","collection-title":"Lecture Notes in Business Information Processing","container-title":"Business Process Management Workshops","DOI":"10.1007/978-3-030-37453-2_2","event-place":"Cham","ISBN":"978-3-030-37453-2","language":"en","page":"12-18","publisher":"Springer International Publishing","publisher-place":"Cham","source":"Springer Link","title":"Research Challenges for Intelligent Robotic Process Automation","author":[{"family":"Agostinelli","given":"Simone"},{"family":"Marrella","given":"Andrea"},{"family":"Mecella","given":"Massimo"}],"editor":[{"family":"Di Francescomarino","given":"Chiara"},{"family":"Dijkman","given":"Remco"},{"family":"Zdun","given":"Uwe"}],"issued":{"date-parts":[["2019"]]}}},{"id":507,"uris":["http://zotero.org/users/6963813/items/8Z4YVFQ8"],"uri":["http://zotero.org/users/6963813/items/8Z4YVFQ8"],"itemData":{"id":507,"type":"article-journal","abstract":"Intelligent process automation (IPA) achieves flexible and intelligent automation by combining robotic process automation (RPA), artificial intelligence (AI), and other emerging technologies. This paper focuses on the utility of IPA for the audit profession. Specifically, this paper provides a framework for implementing IPA in audit engagements using the concept of audit workflow. A simple prototype based on a simulated use case is constructed to illustrate the IPA implementation framework. The potential applications of IPA in pension and inventory audits are provided, and the expected impacts of IPA on audit efficiency and effectiveness are discussed.","container-title":"Journal of Emerging Technologies in Accounting","DOI":"10.2308/jeta-52653","ISSN":"1554-1908, 1558-7940","issue":"2","journalAbbreviation":"Journal of Emerging Technologies in Accounting","language":"en","page":"69-88","source":"DOI.org (Crossref)","title":"Intelligent Process Automation in Audit","volume":"16","author":[{"family":"Zhang","given":"Chanyuan (Abigail)"}],"issued":{"date-parts":[["2019",9]]}}},{"id":506,"uris":["http://zotero.org/users/6963813/items/4IJNVUKM"],"uri":["http://zotero.org/users/6963813/items/4IJNVUKM"],"itemData":{"id":506,"type":"chapter","container-title":"Business Process Management: Blockchain and Robotic Process Automation Forum","event-place":"Cham","ISBN":"978-3-030-58778-9","language":"en","note":"collection-title: Lecture Notes in Business Information Processing\nDOI: 10.1007/978-3-030-58779-6_15","page":"215-228","publisher":"Springer International Publishing","publisher-place":"Cham","source":"DOI.org (Crossref)","title":"From Robotic Process Automation to Intelligent Process Automation: – Emerging Trends –","title-short":"From Robotic Process Automation to Intelligent Process Automation","URL":"https://link.springer.com/10.1007/978-3-030-58779-6_15","volume":"393","editor":[{"family":"Asatiani","given":"Aleksandre"},{"family":"García","given":"José María"},{"family":"Helander","given":"Nina"},{"family":"Jiménez-Ramírez","given":"Andrés"},{"family":"Koschmider","given":"Agnes"},{"family":"Mendling","given":"Jan"},{"family":"Meroni","given":"Giovanni"},{"family":"Reijers","given":"Hajo A."}],"author":[{"family":"Chakraborti","given":"Tathagata"},{"family":"Isahagian","given":"Vatche"},{"family":"Khalaf","given":"Rania"},{"family":"Khazaeni","given":"Yasaman"},{"family":"Muthusamy","given":"Vinod"},{"family":"Rizk","given":"Yara"},{"family":"Unuvar","given":"Merve"}],"accessed":{"date-parts":[["2021",8,3]]},"issued":{"date-parts":[["2020"]]}}}],"schema":"https://github.com/citation-style-language/schema/raw/master/csl-citation.json"} </w:instrText>
+        <w:instrText xml:space="preserve"> ADDIN ZOTERO_ITEM CSL_CITATION {"citationID":"nS2FcJML","properties":{"formattedCitation":"(Agostinelli et al., 2019; Zhang, 2019; Chakraborti et al., 2020)","plainCitation":"(Agostinelli et al., 2019; Zhang, 2019; Chakraborti et al., 2020)","noteIndex":0},"citationItems":[{"id":374,"uris":["http://zotero.org/users/6963813/items/NE5QUWAQ"],"uri":["http://zotero.org/users/6963813/items/NE5QUWAQ"],"itemData":{"id":374,"type":"paper-conference","abstract":"Robotic Process Automation (RPA) is a fast-emerging automation technology in the field of Artificial Intelligence that allows organizations to automate high volume routines. RPA tools are able to capture the execution of such routines previously performed by a human user on the interface of a computer system, and then emulate their enactment in place of the user. In this paper, after an in-depth experimentation of the RPA tools available in the market, we developed a classification framework to categorize them on the basis of some key dimensions. Then, starting from this analysis, we derived four research challenges necessary to inject intelligence into current RPA technology.","collection-title":"Lecture Notes in Business Information Processing","container-title":"Business Process Management Workshops","DOI":"10.1007/978-3-030-37453-2_2","event-place":"Cham","ISBN":"978-3-030-37453-2","language":"en","page":"12-18","publisher":"Springer International Publishing","publisher-place":"Cham","source":"Springer Link","title":"Research Challenges for Intelligent Robotic Process Automation","author":[{"family":"Agostinelli","given":"Simone"},{"family":"Marrella","given":"Andrea"},{"family":"Mecella","given":"Massimo"}],"editor":[{"family":"Di Francescomarino","given":"Chiara"},{"family":"Dijkman","given":"Remco"},{"family":"Zdun","given":"Uwe"}],"issued":{"date-parts":[["2019"]]}}},{"id":507,"uris":["http://zotero.org/users/6963813/items/8Z4YVFQ8"],"uri":["http://zotero.org/users/6963813/items/8Z4YVFQ8"],"itemData":{"id":507,"type":"article-journal","abstract":"Intelligent process automation (IPA) achieves flexible and intelligent automation by combining robotic process automation (RPA), artificial intelligence (AI), and other emerging technologies. This paper focuses on the utility of IPA for the audit profession. Specifically, this paper provides a framework for implementing IPA in audit engagements using the concept of audit workflow. A simple prototype based on a simulated use case is constructed to illustrate the IPA implementation framework. The potential applications of IPA in pension and inventory audits are provided, and the expected impacts of IPA on audit efficiency and effectiveness are discussed.","container-title":"Journal of Emerging Technologies in Accounting","DOI":"10.2308/jeta-52653","ISSN":"1554-1908, 1558-7940","issue":"2","journalAbbreviation":"Journal of Emerging Technologies in Accounting","language":"en","page":"69-88","source":"DOI.org (Crossref)","title":"Intelligent Process Automation in Audit","URL":"http://aaajournals.org/doi/10.2308/jeta-52653","volume":"16","author":[{"family":"Zhang","given":"Chanyuan (Abigail)"}],"accessed":{"date-parts":[["2021",8,3]]},"issued":{"date-parts":[["2019",9]]}}},{"id":506,"uris":["http://zotero.org/users/6963813/items/4IJNVUKM"],"uri":["http://zotero.org/users/6963813/items/4IJNVUKM"],"itemData":{"id":506,"type":"chapter","container-title":"Business Process Management: Blockchain and Robotic Process Automation Forum","event-place":"Cham","ISBN":"978-3-030-58778-9","language":"en","note":"collection-title: Lecture Notes in Business Information Processing\nDOI: 10.1007/978-3-030-58779-6_15","page":"215-228","publisher":"Springer International Publishing","publisher-place":"Cham","source":"DOI.org (Crossref)","title":"From Robotic Process Automation to Intelligent Process Automation: – Emerging Trends –","title-short":"From Robotic Process Automation to Intelligent Process Automation","URL":"https://link.springer.com/10.1007/978-3-030-58779-6_15","volume":"393","editor":[{"family":"Asatiani","given":"Aleksandre"},{"family":"García","given":"José María"},{"family":"Helander","given":"Nina"},{"family":"Jiménez-Ramírez","given":"Andrés"},{"family":"Koschmider","given":"Agnes"},{"family":"Mendling","given":"Jan"},{"family":"Meroni","given":"Giovanni"},{"family":"Reijers","given":"Hajo A."}],"author":[{"family":"Chakraborti","given":"Tathagata"},{"family":"Isahagian","given":"Vatche"},{"family":"Khalaf","given":"Rania"},{"family":"Khazaeni","given":"Yasaman"},{"family":"Muthusamy","given":"Vinod"},{"family":"Rizk","given":"Yara"},{"family":"Unuvar","given":"Merve"}],"accessed":{"date-parts":[["2021",8,3]]},"issued":{"date-parts":[["2020"]]}}}],"schema":"https://github.com/citation-style-language/schema/raw/master/csl-citation.json"} </w:instrText>
       </w:r>
       <w:r>
         <w:fldChar w:fldCharType="separate"/>
@@ -5466,7 +5489,7 @@
         <w:fldChar w:fldCharType="begin"/>
       </w:r>
       <w:r>
-        <w:instrText xml:space="preserve"> ADDIN ZOTERO_ITEM CSL_CITATION {"citationID":"Ax3NPJsJ","properties":{"formattedCitation":"(Agostinelli et al., 2019; Zhang, 2019; Chakraborti et al., 2020)","plainCitation":"(Agostinelli et al., 2019; Zhang, 2019; Chakraborti et al., 2020)","noteIndex":0},"citationItems":[{"id":374,"uris":["http://zotero.org/users/6963813/items/NE5QUWAQ"],"uri":["http://zotero.org/users/6963813/items/NE5QUWAQ"],"itemData":{"id":374,"type":"paper-conference","abstract":"Robotic Process Automation (RPA) is a fast-emerging automation technology in the field of Artificial Intelligence that allows organizations to automate high volume routines. RPA tools are able to capture the execution of such routines previously performed by a human user on the interface of a computer system, and then emulate their enactment in place of the user. In this paper, after an in-depth experimentation of the RPA tools available in the market, we developed a classification framework to categorize them on the basis of some key dimensions. Then, starting from this analysis, we derived four research challenges necessary to inject intelligence into current RPA technology.","collection-title":"Lecture Notes in Business Information Processing","container-title":"Business Process Management Workshops","DOI":"10.1007/978-3-030-37453-2_2","event-place":"Cham","ISBN":"978-3-030-37453-2","language":"en","page":"12-18","publisher":"Springer International Publishing","publisher-place":"Cham","source":"Springer Link","title":"Research Challenges for Intelligent Robotic Process Automation","author":[{"family":"Agostinelli","given":"Simone"},{"family":"Marrella","given":"Andrea"},{"family":"Mecella","given":"Massimo"}],"editor":[{"family":"Di Francescomarino","given":"Chiara"},{"family":"Dijkman","given":"Remco"},{"family":"Zdun","given":"Uwe"}],"issued":{"date-parts":[["2019"]]}}},{"id":507,"uris":["http://zotero.org/users/6963813/items/8Z4YVFQ8"],"uri":["http://zotero.org/users/6963813/items/8Z4YVFQ8"],"itemData":{"id":507,"type":"article-journal","abstract":"Intelligent process automation (IPA) achieves flexible and intelligent automation by combining robotic process automation (RPA), artificial intelligence (AI), and other emerging technologies. This paper focuses on the utility of IPA for the audit profession. Specifically, this paper provides a framework for implementing IPA in audit engagements using the concept of audit workflow. A simple prototype based on a simulated use case is constructed to illustrate the IPA implementation framework. The potential applications of IPA in pension and inventory audits are provided, and the expected impacts of IPA on audit efficiency and effectiveness are discussed.","container-title":"Journal of Emerging Technologies in Accounting","DOI":"10.2308/jeta-52653","ISSN":"1554-1908, 1558-7940","issue":"2","journalAbbreviation":"Journal of Emerging Technologies in Accounting","language":"en","page":"69-88","source":"DOI.org (Crossref)","title":"Intelligent Process Automation in Audit","volume":"16","author":[{"family":"Zhang","given":"Chanyuan (Abigail)"}],"issued":{"date-parts":[["2019",9]]}}},{"id":506,"uris":["http://zotero.org/users/6963813/items/4IJNVUKM"],"uri":["http://zotero.org/users/6963813/items/4IJNVUKM"],"itemData":{"id":506,"type":"chapter","container-title":"Business Process Management: Blockchain and Robotic Process Automation Forum","event-place":"Cham","ISBN":"978-3-030-58778-9","language":"en","note":"collection-title: Lecture Notes in Business Information Processing\nDOI: 10.1007/978-3-030-58779-6_15","page":"215-228","publisher":"Springer International Publishing","publisher-place":"Cham","source":"DOI.org (Crossref)","title":"From Robotic Process Automation to Intelligent Process Automation: – Emerging Trends –","title-short":"From Robotic Process Automation to Intelligent Process Automation","URL":"https://link.springer.com/10.1007/978-3-030-58779-6_15","volume":"393","editor":[{"family":"Asatiani","given":"Aleksandre"},{"family":"García","given":"José María"},{"family":"Helander","given":"Nina"},{"family":"Jiménez-Ramírez","given":"Andrés"},{"family":"Koschmider","given":"Agnes"},{"family":"Mendling","given":"Jan"},{"family":"Meroni","given":"Giovanni"},{"family":"Reijers","given":"Hajo A."}],"author":[{"family":"Chakraborti","given":"Tathagata"},{"family":"Isahagian","given":"Vatche"},{"family":"Khalaf","given":"Rania"},{"family":"Khazaeni","given":"Yasaman"},{"family":"Muthusamy","given":"Vinod"},{"family":"Rizk","given":"Yara"},{"family":"Unuvar","given":"Merve"}],"accessed":{"date-parts":[["2021",8,3]]},"issued":{"date-parts":[["2020"]]}}}],"schema":"https://github.com/citation-style-language/schema/raw/master/csl-citation.json"} </w:instrText>
+        <w:instrText xml:space="preserve"> ADDIN ZOTERO_ITEM CSL_CITATION {"citationID":"Ax3NPJsJ","properties":{"formattedCitation":"(Agostinelli et al., 2019; Zhang, 2019; Chakraborti et al., 2020)","plainCitation":"(Agostinelli et al., 2019; Zhang, 2019; Chakraborti et al., 2020)","noteIndex":0},"citationItems":[{"id":374,"uris":["http://zotero.org/users/6963813/items/NE5QUWAQ"],"uri":["http://zotero.org/users/6963813/items/NE5QUWAQ"],"itemData":{"id":374,"type":"paper-conference","abstract":"Robotic Process Automation (RPA) is a fast-emerging automation technology in the field of Artificial Intelligence that allows organizations to automate high volume routines. RPA tools are able to capture the execution of such routines previously performed by a human user on the interface of a computer system, and then emulate their enactment in place of the user. In this paper, after an in-depth experimentation of the RPA tools available in the market, we developed a classification framework to categorize them on the basis of some key dimensions. Then, starting from this analysis, we derived four research challenges necessary to inject intelligence into current RPA technology.","collection-title":"Lecture Notes in Business Information Processing","container-title":"Business Process Management Workshops","DOI":"10.1007/978-3-030-37453-2_2","event-place":"Cham","ISBN":"978-3-030-37453-2","language":"en","page":"12-18","publisher":"Springer International Publishing","publisher-place":"Cham","source":"Springer Link","title":"Research Challenges for Intelligent Robotic Process Automation","author":[{"family":"Agostinelli","given":"Simone"},{"family":"Marrella","given":"Andrea"},{"family":"Mecella","given":"Massimo"}],"editor":[{"family":"Di Francescomarino","given":"Chiara"},{"family":"Dijkman","given":"Remco"},{"family":"Zdun","given":"Uwe"}],"issued":{"date-parts":[["2019"]]}}},{"id":507,"uris":["http://zotero.org/users/6963813/items/8Z4YVFQ8"],"uri":["http://zotero.org/users/6963813/items/8Z4YVFQ8"],"itemData":{"id":507,"type":"article-journal","abstract":"Intelligent process automation (IPA) achieves flexible and intelligent automation by combining robotic process automation (RPA), artificial intelligence (AI), and other emerging technologies. This paper focuses on the utility of IPA for the audit profession. Specifically, this paper provides a framework for implementing IPA in audit engagements using the concept of audit workflow. A simple prototype based on a simulated use case is constructed to illustrate the IPA implementation framework. The potential applications of IPA in pension and inventory audits are provided, and the expected impacts of IPA on audit efficiency and effectiveness are discussed.","container-title":"Journal of Emerging Technologies in Accounting","DOI":"10.2308/jeta-52653","ISSN":"1554-1908, 1558-7940","issue":"2","journalAbbreviation":"Journal of Emerging Technologies in Accounting","language":"en","page":"69-88","source":"DOI.org (Crossref)","title":"Intelligent Process Automation in Audit","URL":"http://aaajournals.org/doi/10.2308/jeta-52653","volume":"16","author":[{"family":"Zhang","given":"Chanyuan (Abigail)"}],"accessed":{"date-parts":[["2021",8,3]]},"issued":{"date-parts":[["2019",9]]}}},{"id":506,"uris":["http://zotero.org/users/6963813/items/4IJNVUKM"],"uri":["http://zotero.org/users/6963813/items/4IJNVUKM"],"itemData":{"id":506,"type":"chapter","container-title":"Business Process Management: Blockchain and Robotic Process Automation Forum","event-place":"Cham","ISBN":"978-3-030-58778-9","language":"en","note":"collection-title: Lecture Notes in Business Information Processing\nDOI: 10.1007/978-3-030-58779-6_15","page":"215-228","publisher":"Springer International Publishing","publisher-place":"Cham","source":"DOI.org (Crossref)","title":"From Robotic Process Automation to Intelligent Process Automation: – Emerging Trends –","title-short":"From Robotic Process Automation to Intelligent Process Automation","URL":"https://link.springer.com/10.1007/978-3-030-58779-6_15","volume":"393","editor":[{"family":"Asatiani","given":"Aleksandre"},{"family":"García","given":"José María"},{"family":"Helander","given":"Nina"},{"family":"Jiménez-Ramírez","given":"Andrés"},{"family":"Koschmider","given":"Agnes"},{"family":"Mendling","given":"Jan"},{"family":"Meroni","given":"Giovanni"},{"family":"Reijers","given":"Hajo A."}],"author":[{"family":"Chakraborti","given":"Tathagata"},{"family":"Isahagian","given":"Vatche"},{"family":"Khalaf","given":"Rania"},{"family":"Khazaeni","given":"Yasaman"},{"family":"Muthusamy","given":"Vinod"},{"family":"Rizk","given":"Yara"},{"family":"Unuvar","given":"Merve"}],"accessed":{"date-parts":[["2021",8,3]]},"issued":{"date-parts":[["2020"]]}}}],"schema":"https://github.com/citation-style-language/schema/raw/master/csl-citation.json"} </w:instrText>
       </w:r>
       <w:r>
         <w:fldChar w:fldCharType="separate"/>
@@ -5541,7 +5564,7 @@
         <w:fldChar w:fldCharType="begin"/>
       </w:r>
       <w:r>
-        <w:instrText xml:space="preserve"> ADDIN ZOTERO_ITEM CSL_CITATION {"citationID":"iHfj1ZCq","properties":{"formattedCitation":"(Naveen Reddy et al., 2019)","plainCitation":"(Naveen Reddy et al., 2019)","noteIndex":0},"citationItems":[{"id":508,"uris":["http://zotero.org/users/6963813/items/T2NFNF6B"],"uri":["http://zotero.org/users/6963813/items/T2NFNF6B"],"itemData":{"id":508,"type":"article-journal","container-title":"International Journal of Scientific and Research Publications (IJSRP)","DOI":"10.29322/IJSRP.9.02.2019.p8651","ISSN":"2250-3153","issue":"2","journalAbbreviation":"IJSRP","page":"p8651","source":"DOI.org (Crossref)","title":"A Study of Robotic Process Automation Among Artificial Intelligence","volume":"9","author":[{"family":"Naveen Reddy","given":"K. P."},{"family":"Harichandana","given":"Undavalli"},{"family":"Alekhya","given":"T."},{"family":"S. M.","given":"Rajesh"}],"issued":{"date-parts":[["2019",2,12]]}}}],"schema":"https://github.com/citation-style-language/schema/raw/master/csl-citation.json"} </w:instrText>
+        <w:instrText xml:space="preserve"> ADDIN ZOTERO_ITEM CSL_CITATION {"citationID":"iHfj1ZCq","properties":{"formattedCitation":"(Naveen Reddy et al., 2019)","plainCitation":"(Naveen Reddy et al., 2019)","noteIndex":0},"citationItems":[{"id":508,"uris":["http://zotero.org/users/6963813/items/T2NFNF6B"],"uri":["http://zotero.org/users/6963813/items/T2NFNF6B"],"itemData":{"id":508,"type":"article-journal","container-title":"International Journal of Scientific and Research Publications (IJSRP)","DOI":"10.29322/IJSRP.9.02.2019.p8651","ISSN":"2250-3153","issue":"2","journalAbbreviation":"IJSRP","page":"p8651","source":"DOI.org (Crossref)","title":"A Study of Robotic Process Automation Among Artificial Intelligence","URL":"http://www.ijsrp.org/research-paper-0219.php?rp=P868266","volume":"9","author":[{"family":"Naveen Reddy","given":"K. P."},{"family":"Harichandana","given":"Undavalli"},{"family":"Alekhya","given":"T."},{"family":"S. M.","given":"Rajesh"}],"accessed":{"date-parts":[["2021",8,3]]},"issued":{"date-parts":[["2019",2,12]]}}}],"schema":"https://github.com/citation-style-language/schema/raw/master/csl-citation.json"} </w:instrText>
       </w:r>
       <w:r>
         <w:fldChar w:fldCharType="separate"/>
@@ -6164,7 +6187,7 @@
         <w:fldChar w:fldCharType="begin"/>
       </w:r>
       <w:r>
-        <w:instrText xml:space="preserve"> ADDIN ZOTERO_ITEM CSL_CITATION {"citationID":"og1eqapk","properties":{"formattedCitation":"(Marrella, 2019)","plainCitation":"(Marrella, 2019)","dontUpdate":true,"noteIndex":0},"citationItems":[{"id":515,"uris":["http://zotero.org/users/6963813/items/DMNNLBJX"],"uri":["http://zotero.org/users/6963813/items/DMNNLBJX"],"itemData":{"id":515,"type":"article-journal","container-title":"Journal on Data Semantics","DOI":"10.1007/s13740-018-0096-0","ISSN":"1861-2032, 1861-2040","issue":"2","journalAbbreviation":"J Data Semant","language":"en","page":"79-98","source":"DOI.org (Crossref)","title":"Automated Planning for Business Process Management","volume":"8","author":[{"family":"Marrella","given":"Andrea"}],"issued":{"date-parts":[["2019",6]]}}}],"schema":"https://github.com/citation-style-language/schema/raw/master/csl-citation.json"} </w:instrText>
+        <w:instrText xml:space="preserve"> ADDIN ZOTERO_ITEM CSL_CITATION {"citationID":"og1eqapk","properties":{"formattedCitation":"(Marrella, 2019)","plainCitation":"(Marrella, 2019)","dontUpdate":true,"noteIndex":0},"citationItems":[{"id":515,"uris":["http://zotero.org/users/6963813/items/DMNNLBJX"],"uri":["http://zotero.org/users/6963813/items/DMNNLBJX"],"itemData":{"id":515,"type":"article-journal","container-title":"Journal on Data Semantics","DOI":"10.1007/s13740-018-0096-0","ISSN":"1861-2032, 1861-2040","issue":"2","journalAbbreviation":"J Data Semant","language":"en","page":"79-98","source":"DOI.org (Crossref)","title":"Automated Planning for Business Process Management","URL":"http://link.springer.com/10.1007/s13740-018-0096-0","volume":"8","author":[{"family":"Marrella","given":"Andrea"}],"accessed":{"date-parts":[["2021",8,5]]},"issued":{"date-parts":[["2019",6]]}}}],"schema":"https://github.com/citation-style-language/schema/raw/master/csl-citation.json"} </w:instrText>
       </w:r>
       <w:r>
         <w:fldChar w:fldCharType="separate"/>
@@ -6276,7 +6299,7 @@
         <w:fldChar w:fldCharType="begin"/>
       </w:r>
       <w:r>
-        <w:instrText xml:space="preserve"> ADDIN ZOTERO_ITEM CSL_CITATION {"citationID":"bF6hvQ9J","properties":{"formattedCitation":"(Katz et al., 2020)","plainCitation":"(Katz et al., 2020)","noteIndex":0},"citationItems":[{"id":517,"uris":["http://zotero.org/users/6963813/items/37JPUSB9"],"uri":["http://zotero.org/users/6963813/items/37JPUSB9"],"itemData":{"id":517,"type":"article-journal","abstract":"The need for finding a set of plans rather than one has been motivated by a variety of planning applications. The problem is studied in the context of both diverse and top-k planning: while diverse planning focuses on the difference between pairs of plans, the focus of top-k planning is on the quality of each individual plan. Recent work in diverse planning introduced additionally restrictions on solution quality. Naturally, there are application domains where diversity plays the major role and domains where quality is the predominant feature. In both cases, however, the amount of produced plans is often an artificial constraint, and therefore the actual number has little meaning. Inspired by the recent work in diverse planning, we propose a new family of computational problems called top-quality planning, where solution validity is defined through plan quality bound rather than an arbitrary number of plans. Switching to bounding plan quality allows us to implicitly represent sets of plans. In particular, it makes it possible to represent sets of plans that correspond to valid plan reorderings with a single plan. We formally define the unordered top-quality planning computational problem and present the first planner for that problem. We empirically demonstrate the superior performance of our approach compared to a top-k planner-based baseline, ranging from 41% increase in coverage for finding all optimal plans to 69% increase in coverage for finding all plans of quality up to 120% of optimal plan cost. Finally, complementing the new approach by a complete procedure for generating all valid reorderings of a given plan, we derive a top-quality planner. We show the planner to be competitive with a top-k planner based baseline.","container-title":"Proceedings of the AAAI Conference on Artificial Intelligence","DOI":"10.1609/aaai.v34i06.6544","ISSN":"2374-3468, 2159-5399","issue":"06","journalAbbreviation":"AAAI","page":"9900-9907","source":"DOI.org (Crossref)","title":"Top-Quality Planning: Finding Practically Useful Sets of Best Plans","title-short":"Top-Quality Planning","volume":"34","author":[{"family":"Katz","given":"Michael"},{"family":"Sohrabi","given":"Shirin"},{"family":"Udrea","given":"Octavian"}],"issued":{"date-parts":[["2020",4,3]]}}}],"schema":"https://github.com/citation-style-language/schema/raw/master/csl-citation.json"} </w:instrText>
+        <w:instrText xml:space="preserve"> ADDIN ZOTERO_ITEM CSL_CITATION {"citationID":"bF6hvQ9J","properties":{"formattedCitation":"(Katz et al., 2020)","plainCitation":"(Katz et al., 2020)","noteIndex":0},"citationItems":[{"id":517,"uris":["http://zotero.org/users/6963813/items/37JPUSB9"],"uri":["http://zotero.org/users/6963813/items/37JPUSB9"],"itemData":{"id":517,"type":"article-journal","abstract":"The need for finding a set of plans rather than one has been motivated by a variety of planning applications. The problem is studied in the context of both diverse and top-k planning: while diverse planning focuses on the difference between pairs of plans, the focus of top-k planning is on the quality of each individual plan. Recent work in diverse planning introduced additionally restrictions on solution quality. Naturally, there are application domains where diversity plays the major role and domains where quality is the predominant feature. In both cases, however, the amount of produced plans is often an artificial constraint, and therefore the actual number has little meaning. Inspired by the recent work in diverse planning, we propose a new family of computational problems called top-quality planning, where solution validity is defined through plan quality bound rather than an arbitrary number of plans. Switching to bounding plan quality allows us to implicitly represent sets of plans. In particular, it makes it possible to represent sets of plans that correspond to valid plan reorderings with a single plan. We formally define the unordered top-quality planning computational problem and present the first planner for that problem. We empirically demonstrate the superior performance of our approach compared to a top-k planner-based baseline, ranging from 41% increase in coverage for finding all optimal plans to 69% increase in coverage for finding all plans of quality up to 120% of optimal plan cost. Finally, complementing the new approach by a complete procedure for generating all valid reorderings of a given plan, we derive a top-quality planner. We show the planner to be competitive with a top-k planner based baseline.","container-title":"Proceedings of the AAAI Conference on Artificial Intelligence","DOI":"10.1609/aaai.v34i06.6544","ISSN":"2374-3468, 2159-5399","issue":"06","journalAbbreviation":"AAAI","page":"9900-9907","source":"DOI.org (Crossref)","title":"Top-Quality Planning: Finding Practically Useful Sets of Best Plans","title-short":"Top-Quality Planning","URL":"https://aaai.org/ojs/index.php/AAAI/article/view/6544","volume":"34","author":[{"family":"Katz","given":"Michael"},{"family":"Sohrabi","given":"Shirin"},{"family":"Udrea","given":"Octavian"}],"accessed":{"date-parts":[["2021",8,5]]},"issued":{"date-parts":[["2020",4,3]]}}}],"schema":"https://github.com/citation-style-language/schema/raw/master/csl-citation.json"} </w:instrText>
       </w:r>
       <w:r>
         <w:fldChar w:fldCharType="separate"/>
@@ -6498,7 +6521,7 @@
         <w:fldChar w:fldCharType="begin"/>
       </w:r>
       <w:r>
-        <w:instrText xml:space="preserve"> ADDIN ZOTERO_ITEM CSL_CITATION {"citationID":"i0ZJdrBK","properties":{"formattedCitation":"(Woodcock et al., 2009)","plainCitation":"(Woodcock et al., 2009)","noteIndex":0},"citationItems":[{"id":519,"uris":["http://zotero.org/users/6963813/items/7XAJEQLH"],"uri":["http://zotero.org/users/6963813/items/7XAJEQLH"],"itemData":{"id":519,"type":"article-journal","abstract":"Formal methods use mathematical models for analysis and verification at any part of the program life-cycle. We describe the state of the art in the industrial use of formal methods, concentrating on their increasing use at the earlier stages of specification and design. We do this by reporting on a new survey of industrial use, comparing the situation in 2009 with the most significant surveys carried out over the last 20 years. We describe some of the highlights of our survey by presenting a series of industrial projects, and we draw some observations from these surveys and records of experience. Based on this, we discuss the issues surrounding the industrial adoption of formal methods. Finally, we look to the future and describe the development of a Verified Software Repository, part of the worldwide Verified Software Initiative. We introduce the initial projects being used to populate the repository, and describe the challenges they address.","container-title":"ACM Computing Surveys","DOI":"10.1145/1592434.1592436","ISSN":"0360-0300, 1557-7341","issue":"4","journalAbbreviation":"ACM Comput. Surv.","language":"en","page":"1-36","source":"DOI.org (Crossref)","title":"Formal methods: Practice and experience","title-short":"Formal methods","volume":"41","author":[{"family":"Woodcock","given":"Jim"},{"family":"Larsen","given":"Peter Gorm"},{"family":"Bicarregui","given":"Juan"},{"family":"Fitzgerald","given":"John"}],"issued":{"date-parts":[["2009",10]]}}}],"schema":"https://github.com/citation-style-language/schema/raw/master/csl-citation.json"} </w:instrText>
+        <w:instrText xml:space="preserve"> ADDIN ZOTERO_ITEM CSL_CITATION {"citationID":"i0ZJdrBK","properties":{"formattedCitation":"(Woodcock et al., 2009)","plainCitation":"(Woodcock et al., 2009)","noteIndex":0},"citationItems":[{"id":519,"uris":["http://zotero.org/users/6963813/items/7XAJEQLH"],"uri":["http://zotero.org/users/6963813/items/7XAJEQLH"],"itemData":{"id":519,"type":"article-journal","abstract":"Formal methods use mathematical models for analysis and verification at any part of the program life-cycle. We describe the state of the art in the industrial use of formal methods, concentrating on their increasing use at the earlier stages of specification and design. We do this by reporting on a new survey of industrial use, comparing the situation in 2009 with the most significant surveys carried out over the last 20 years. We describe some of the highlights of our survey by presenting a series of industrial projects, and we draw some observations from these surveys and records of experience. Based on this, we discuss the issues surrounding the industrial adoption of formal methods. Finally, we look to the future and describe the development of a Verified Software Repository, part of the worldwide Verified Software Initiative. We introduce the initial projects being used to populate the repository, and describe the challenges they address.","container-title":"ACM Computing Surveys","DOI":"10.1145/1592434.1592436","ISSN":"0360-0300, 1557-7341","issue":"4","journalAbbreviation":"ACM Comput. Surv.","language":"en","page":"1-36","source":"DOI.org (Crossref)","title":"Formal methods: Practice and experience","title-short":"Formal methods","URL":"https://dl.acm.org/doi/10.1145/1592434.1592436","volume":"41","author":[{"family":"Woodcock","given":"Jim"},{"family":"Larsen","given":"Peter Gorm"},{"family":"Bicarregui","given":"Juan"},{"family":"Fitzgerald","given":"John"}],"accessed":{"date-parts":[["2021",8,5]]},"issued":{"date-parts":[["2009",10]]}}}],"schema":"https://github.com/citation-style-language/schema/raw/master/csl-citation.json"} </w:instrText>
       </w:r>
       <w:r>
         <w:fldChar w:fldCharType="separate"/>
@@ -6532,7 +6555,7 @@
         <w:fldChar w:fldCharType="begin"/>
       </w:r>
       <w:r>
-        <w:instrText xml:space="preserve"> ADDIN ZOTERO_ITEM CSL_CITATION {"citationID":"rPGxlYvZ","properties":{"formattedCitation":"(Baltrusaitis et al., 2019)","plainCitation":"(Baltrusaitis et al., 2019)","dontUpdate":true,"noteIndex":0},"citationItems":[{"id":521,"uris":["http://zotero.org/users/6963813/items/ZYJMD6AE"],"uri":["http://zotero.org/users/6963813/items/ZYJMD6AE"],"itemData":{"id":521,"type":"article-journal","container-title":"IEEE Transactions on Pattern Analysis and Machine Intelligence","DOI":"10.1109/TPAMI.2018.2798607","ISSN":"0162-8828, 2160-9292, 1939-3539","issue":"2","journalAbbreviation":"IEEE Trans. Pattern Anal. Mach. Intell.","page":"423-443","source":"DOI.org (Crossref)","title":"Multimodal Machine Learning: A Survey and Taxonomy","title-short":"Multimodal Machine Learning","volume":"41","author":[{"family":"Baltrusaitis","given":"Tadas"},{"family":"Ahuja","given":"Chaitanya"},{"family":"Morency","given":"Louis-Philippe"}],"issued":{"date-parts":[["2019",2,1]]}}}],"schema":"https://github.com/citation-style-language/schema/raw/master/csl-citation.json"} </w:instrText>
+        <w:instrText xml:space="preserve"> ADDIN ZOTERO_ITEM CSL_CITATION {"citationID":"rPGxlYvZ","properties":{"formattedCitation":"(Baltrusaitis et al., 2019)","plainCitation":"(Baltrusaitis et al., 2019)","dontUpdate":true,"noteIndex":0},"citationItems":[{"id":521,"uris":["http://zotero.org/users/6963813/items/ZYJMD6AE"],"uri":["http://zotero.org/users/6963813/items/ZYJMD6AE"],"itemData":{"id":521,"type":"article-journal","container-title":"IEEE Transactions on Pattern Analysis and Machine Intelligence","DOI":"10.1109/TPAMI.2018.2798607","ISSN":"0162-8828, 2160-9292, 1939-3539","issue":"2","journalAbbreviation":"IEEE Trans. Pattern Anal. Mach. Intell.","page":"423-443","source":"DOI.org (Crossref)","title":"Multimodal Machine Learning: A Survey and Taxonomy","title-short":"Multimodal Machine Learning","URL":"https://ieeexplore.ieee.org/document/8269806/","volume":"41","author":[{"family":"Baltrusaitis","given":"Tadas"},{"family":"Ahuja","given":"Chaitanya"},{"family":"Morency","given":"Louis-Philippe"}],"accessed":{"date-parts":[["2021",8,5]]},"issued":{"date-parts":[["2019",2,1]]}}}],"schema":"https://github.com/citation-style-language/schema/raw/master/csl-citation.json"} </w:instrText>
       </w:r>
       <w:r>
         <w:fldChar w:fldCharType="separate"/>
@@ -6664,7 +6687,7 @@
         <w:fldChar w:fldCharType="begin"/>
       </w:r>
       <w:r>
-        <w:instrText xml:space="preserve"> ADDIN ZOTERO_ITEM CSL_CITATION {"citationID":"LNhNiadk","properties":{"formattedCitation":"(Rochim et al. 2020)","plainCitation":"(Rochim et al. 2020)","dontUpdate":true,"noteIndex":0},"citationItems":[{"id":451,"uris":["http://zotero.org/users/6963813/items/Y4EXQSCV"],"uri":["http://zotero.org/users/6963813/items/Y4EXQSCV"],"itemData":{"id":451,"type":"article-journal","abstract":"The use of information technology these days are very high. From business through education activities tend to use this technology most of the time. Information technology uses computer networks for integration and management data. To avoid business problems, the number of network devices installed requires a manageable network configuration for easier maintenance. Traditionally, each of network devices has to be manually configured by network administrators. This process takes time and inefficient. Network automation methods exist to overcome the repetitive process. Design model uses a web-based application for maintenance and automates networking tasks. In this research, the network automation system implemented and built a controller application that used REST API (Representational State Transfer Application Programming Interface) architecture and built by Django framework with Python programming language. The design modeled namely As-RaD System. The network devices used in this research are Cisco CSR1000V because it supports REST API communication to manage its network configuration and could be placed on the server either. The As-RaD System provides 75% faster performance than Paramiko and 92% than NAPALM.","container-title":"Kinetik: Game Technology, Information System, Computer Network, Computing, Electronics, and Control","DOI":"10.22219/kinetik.v5i4.1093","ISSN":"2503-2267, 2503-2259","journalAbbreviation":"KINETIK","page":"291-298","source":"DOI.org (Crossref)","title":"As-RaD System as a Design Model of the Network Automation Configuration System Based on the REST-API and Django Framework","author":[{"family":"Rochim","given":"Adian Fatchur"},{"family":"Rafi","given":"Abda"},{"family":"Fauzi","given":"Adnan"},{"family":"Martono","given":"Kurniawan Teguh"}],"issued":{"date-parts":[["2020",11,22]]}}}],"schema":"https://github.com/citation-style-language/schema/raw/master/csl-citation.json"} </w:instrText>
+        <w:instrText xml:space="preserve"> ADDIN ZOTERO_ITEM CSL_CITATION {"citationID":"LNhNiadk","properties":{"formattedCitation":"(Rochim et al. 2020)","plainCitation":"(Rochim et al. 2020)","dontUpdate":true,"noteIndex":0},"citationItems":[{"id":451,"uris":["http://zotero.org/users/6963813/items/Y4EXQSCV"],"uri":["http://zotero.org/users/6963813/items/Y4EXQSCV"],"itemData":{"id":451,"type":"article-journal","abstract":"The use of information technology these days are very high. From business through education activities tend to use this technology most of the time. Information technology uses computer networks for integration and management data. To avoid business problems, the number of network devices installed requires a manageable network configuration for easier maintenance. Traditionally, each of network devices has to be manually configured by network administrators. This process takes time and inefficient. Network automation methods exist to overcome the repetitive process. Design model uses a web-based application for maintenance and automates networking tasks. In this research, the network automation system implemented and built a controller application that used REST API (Representational State Transfer Application Programming Interface) architecture and built by Django framework with Python programming language. The design modeled namely As-RaD System. The network devices used in this research are Cisco CSR1000V because it supports REST API communication to manage its network configuration and could be placed on the server either. The As-RaD System provides 75% faster performance than Paramiko and 92% than NAPALM.","container-title":"Kinetik: Game Technology, Information System, Computer Network, Computing, Electronics, and Control","DOI":"10.22219/kinetik.v5i4.1093","ISSN":"2503-2267, 2503-2259","journalAbbreviation":"KINETIK","page":"291-298","source":"DOI.org (Crossref)","title":"As-RaD System as a Design Model of the Network Automation Configuration System Based on the REST-API and Django Framework","URL":"http://localhost:8080/index.php/kinetik/article/view/1093","author":[{"family":"Rochim","given":"Adian Fatchur"},{"family":"Rafi","given":"Abda"},{"family":"Fauzi","given":"Adnan"},{"family":"Martono","given":"Kurniawan Teguh"}],"accessed":{"date-parts":[["2021",6,11]]},"issued":{"date-parts":[["2020",11,22]]}}}],"schema":"https://github.com/citation-style-language/schema/raw/master/csl-citation.json"} </w:instrText>
       </w:r>
       <w:r>
         <w:fldChar w:fldCharType="separate"/>
@@ -6762,7 +6785,7 @@
         <w:fldChar w:fldCharType="begin"/>
       </w:r>
       <w:r>
-        <w:instrText xml:space="preserve"> ADDIN ZOTERO_ITEM CSL_CITATION {"citationID":"xVK1BESD","properties":{"formattedCitation":"(Kedziora a Penttinen 2020)","plainCitation":"(Kedziora a Penttinen 2020)","dontUpdate":true,"noteIndex":0},"citationItems":[{"id":402,"uris":["http://zotero.org/users/6963813/items/RSYIF459"],"uri":["http://zotero.org/users/6963813/items/RSYIF459"],"itemData":{"id":402,"type":"article-journal","abstract":"The teaching case addresses the governance of robotic process automation at Nordea, a large banking group operating primarily in the Nordic region. Nordea has deployed numerous software robots, for a wide range of business processes, from transaction-processing work and both internal and external reporting all the way to interaction with end users in handling of General Data Protection Regulation (GDPR)-related queries. The scene is set with a meeting where three people discuss the current state of robotic process automation implementation at Nordea: Group Head of Robotics Agnieszka Belowska Gosławska, Head of Robotic Process Automation Operations Piotr Stolarczyk and Acting Head of Robotics Execution Jaroslaw Motylewski. The presentation outlines several governance-related issues and decision points that must be addressed in connection with any deployment of robotic process automation at somewhat large scale within a company. The key issues are related to the software’s development and maintenance, robotic process automation governance and IT infrastructure. Students who have worked through the case should be able to (1) describe archetypal and hybrid governance modes for robotic process automation and (2) evaluate their advantages and disadvantages for solid infrastructure and effective software development and maintenance.","container-title":"Journal of Information Technology Teaching Cases","DOI":"10.1177/2043886920937022","ISSN":"2043-8869, 2043-8869","issue":"1","journalAbbreviation":"Journal of Information Technology Teaching Cases","language":"en","page":"20-29","source":"DOI.org (Crossref)","title":"Governance models for robotic process automation: The case of Nordea Bank","title-short":"Governance models for robotic process automation","volume":"11","author":[{"family":"Kedziora","given":"Damian"},{"family":"Penttinen","given":"Esko"}],"issued":{"date-parts":[["2020",6,27]]}}}],"schema":"https://github.com/citation-style-language/schema/raw/master/csl-citation.json"} </w:instrText>
+        <w:instrText xml:space="preserve"> ADDIN ZOTERO_ITEM CSL_CITATION {"citationID":"xVK1BESD","properties":{"formattedCitation":"(Kedziora a Penttinen 2020)","plainCitation":"(Kedziora a Penttinen 2020)","dontUpdate":true,"noteIndex":0},"citationItems":[{"id":402,"uris":["http://zotero.org/users/6963813/items/RSYIF459"],"uri":["http://zotero.org/users/6963813/items/RSYIF459"],"itemData":{"id":402,"type":"article-journal","abstract":"The teaching case addresses the governance of robotic process automation at Nordea, a large banking group operating primarily in the Nordic region. Nordea has deployed numerous software robots, for a wide range of business processes, from transaction-processing work and both internal and external reporting all the way to interaction with end users in handling of General Data Protection Regulation (GDPR)-related queries. The scene is set with a meeting where three people discuss the current state of robotic process automation implementation at Nordea: Group Head of Robotics Agnieszka Belowska Gosławska, Head of Robotic Process Automation Operations Piotr Stolarczyk and Acting Head of Robotics Execution Jaroslaw Motylewski. The presentation outlines several governance-related issues and decision points that must be addressed in connection with any deployment of robotic process automation at somewhat large scale within a company. The key issues are related to the software’s development and maintenance, robotic process automation governance and IT infrastructure. Students who have worked through the case should be able to (1) describe archetypal and hybrid governance modes for robotic process automation and (2) evaluate their advantages and disadvantages for solid infrastructure and effective software development and maintenance.","container-title":"Journal of Information Technology Teaching Cases","DOI":"10.1177/2043886920937022","ISSN":"2043-8869, 2043-8869","issue":"1","journalAbbreviation":"Journal of Information Technology Teaching Cases","language":"en","page":"20-29","source":"DOI.org (Crossref)","title":"Governance models for robotic process automation: The case of Nordea Bank","title-short":"Governance models for robotic process automation","URL":"http://journals.sagepub.com/doi/10.1177/2043886920937022","volume":"11","author":[{"family":"Kedziora","given":"Damian"},{"family":"Penttinen","given":"Esko"}],"accessed":{"date-parts":[["2021",6,2]]},"issued":{"date-parts":[["2020",6,27]]}}}],"schema":"https://github.com/citation-style-language/schema/raw/master/csl-citation.json"} </w:instrText>
       </w:r>
       <w:r>
         <w:fldChar w:fldCharType="separate"/>
@@ -6797,7 +6820,7 @@
         <w:fldChar w:fldCharType="begin"/>
       </w:r>
       <w:r>
-        <w:instrText xml:space="preserve"> ADDIN ZOTERO_ITEM CSL_CITATION {"citationID":"uPQvaTOl","properties":{"formattedCitation":"(Syed et al. 2020)","plainCitation":"(Syed et al. 2020)","dontUpdate":true,"noteIndex":0},"citationItems":[{"id":365,"uris":["http://zotero.org/users/6963813/items/8G8KN82N"],"uri":["http://zotero.org/users/6963813/items/8G8KN82N"],"itemData":{"id":365,"type":"article-journal","abstract":"Through the application of Robotic Process Automation (RPA) organisations aim to increase their operational efficiency. In RPA, robots, or ‘bots’ for short, represent software agents capable of interacting with software systems by mimicking user actions, thus alleviating the workload of the human workforce. RPA has already seen significant uptake in practice; solution technologies are offered by multiple vendors. Contrasting with this early practical adoption is the hitherto relative lack of attention to RPA in the academic literature. As a consequence, RPA lacks the sound theoretical foundations that allow for objective reasoning around its application and development. This, in turn, hinders initiatives for achieving meaningful advances in the field. This paper presents a structured literature review that identifies a number of contemporary, RPA-related themes and challenges for future research.","container-title":"Computers in Industry","DOI":"10.1016/j.compind.2019.103162","ISSN":"0166-3615","journalAbbreviation":"Computers in Industry","language":"en","page":"103162","source":"ScienceDirect","title":"Robotic Process Automation: Contemporary themes and challenges","title-short":"Robotic Process Automation","volume":"115","author":[{"family":"Syed","given":"Rehan"},{"family":"Suriadi","given":"Suriadi"},{"family":"Adams","given":"Michael"},{"family":"Bandara","given":"Wasana"},{"family":"Leemans","given":"Sander J. J."},{"family":"Ouyang","given":"Chun"},{"family":"Hofstede","given":"Arthur H. M.","non-dropping-particle":"ter"},{"family":"Weerd","given":"Inge","non-dropping-particle":"van de"},{"family":"Wynn","given":"Moe Thandar"},{"family":"Reijers","given":"Hajo A."}],"issued":{"date-parts":[["2020",2,1]]}}}],"schema":"https://github.com/citation-style-language/schema/raw/master/csl-citation.json"} </w:instrText>
+        <w:instrText xml:space="preserve"> ADDIN ZOTERO_ITEM CSL_CITATION {"citationID":"uPQvaTOl","properties":{"formattedCitation":"(Syed et al. 2020)","plainCitation":"(Syed et al. 2020)","dontUpdate":true,"noteIndex":0},"citationItems":[{"id":365,"uris":["http://zotero.org/users/6963813/items/8G8KN82N"],"uri":["http://zotero.org/users/6963813/items/8G8KN82N"],"itemData":{"id":365,"type":"article-journal","abstract":"Through the application of Robotic Process Automation (RPA) organisations aim to increase their operational efficiency. In RPA, robots, or ‘bots’ for short, represent software agents capable of interacting with software systems by mimicking user actions, thus alleviating the workload of the human workforce. RPA has already seen significant uptake in practice; solution technologies are offered by multiple vendors. Contrasting with this early practical adoption is the hitherto relative lack of attention to RPA in the academic literature. As a consequence, RPA lacks the sound theoretical foundations that allow for objective reasoning around its application and development. This, in turn, hinders initiatives for achieving meaningful advances in the field. This paper presents a structured literature review that identifies a number of contemporary, RPA-related themes and challenges for future research.","container-title":"Computers in Industry","DOI":"10.1016/j.compind.2019.103162","ISSN":"0166-3615","journalAbbreviation":"Computers in Industry","language":"en","page":"103162","source":"ScienceDirect","title":"Robotic Process Automation: Contemporary themes and challenges","title-short":"Robotic Process Automation","URL":"https://www.sciencedirect.com/science/article/pii/S0166361519304609","volume":"115","author":[{"family":"Syed","given":"Rehan"},{"family":"Suriadi","given":"Suriadi"},{"family":"Adams","given":"Michael"},{"family":"Bandara","given":"Wasana"},{"family":"Leemans","given":"Sander J. J."},{"family":"Ouyang","given":"Chun"},{"family":"Hofstede","given":"Arthur H. M.","non-dropping-particle":"ter"},{"family":"Weerd","given":"Inge","non-dropping-particle":"van de"},{"family":"Wynn","given":"Moe Thandar"},{"family":"Reijers","given":"Hajo A."}],"accessed":{"date-parts":[["2021",5,28]]},"issued":{"date-parts":[["2020",2,1]]}}}],"schema":"https://github.com/citation-style-language/schema/raw/master/csl-citation.json"} </w:instrText>
       </w:r>
       <w:r>
         <w:fldChar w:fldCharType="separate"/>
@@ -6948,36 +6971,12 @@
         <w:t xml:space="preserve">: </w:t>
       </w:r>
       <w:r>
-        <w:t xml:space="preserve">Optimalizace aspektů robotické procesní automatizace, </w:t>
-      </w:r>
-      <w:r>
-        <w:t>pro</w:t>
-      </w:r>
-      <w:r>
-        <w:t xml:space="preserve"> </w:t>
-      </w:r>
-      <w:r>
-        <w:t>lepší</w:t>
-      </w:r>
-      <w:r>
-        <w:t xml:space="preserve"> výkon</w:t>
-      </w:r>
-      <w:r>
-        <w:t>nost</w:t>
-      </w:r>
-      <w:r>
-        <w:t xml:space="preserve"> a</w:t>
-      </w:r>
-      <w:r>
-        <w:t xml:space="preserve"> jednoduší na údržbu</w:t>
-      </w:r>
-      <w:r>
-        <w:t xml:space="preserve"> RPA robotů.</w:t>
-      </w:r>
-    </w:p>
-    <w:p>
-      <w:r>
-        <w:lastRenderedPageBreak/>
+        <w:t xml:space="preserve">Identifikovat klíčové aspekty robotické procesní automatizace a navrhnout technologické postupy umožňující dosáhnout lepší výkonnosti a jednodušší správy RPA robotů. </w:t>
+      </w:r>
+    </w:p>
+    <w:p/>
+    <w:p>
+      <w:r>
         <w:t>Z hlavního cíle disertační práce</w:t>
       </w:r>
       <w:r>
@@ -7069,10 +7068,31 @@
         <w:t xml:space="preserve">nástroje </w:t>
       </w:r>
       <w:r>
-        <w:t>mohou přispět k optimalizaci aspektů</w:t>
-      </w:r>
-      <w:r>
-        <w:t xml:space="preserve"> RPA robotů?</w:t>
+        <w:t>mohou přispět k</w:t>
+      </w:r>
+      <w:r>
+        <w:t> </w:t>
+      </w:r>
+      <w:r>
+        <w:t>identifikaci</w:t>
+      </w:r>
+      <w:r>
+        <w:t xml:space="preserve"> klíčových</w:t>
+      </w:r>
+      <w:r>
+        <w:t xml:space="preserve"> aspektů</w:t>
+      </w:r>
+      <w:r>
+        <w:t xml:space="preserve"> RPA robotů</w:t>
+      </w:r>
+      <w:r>
+        <w:t xml:space="preserve"> </w:t>
+      </w:r>
+      <w:r>
+        <w:t>pro jejich vylepšení</w:t>
+      </w:r>
+      <w:r>
+        <w:t>?</w:t>
       </w:r>
     </w:p>
     <w:p>
@@ -7148,7 +7168,13 @@
         <w:t xml:space="preserve"> k</w:t>
       </w:r>
       <w:r>
-        <w:t xml:space="preserve"> jednodušší údržbě RPA </w:t>
+        <w:t xml:space="preserve"> jednodušší </w:t>
+      </w:r>
+      <w:r>
+        <w:t>správě</w:t>
+      </w:r>
+      <w:r>
+        <w:t xml:space="preserve"> RPA </w:t>
       </w:r>
       <w:r>
         <w:t>robotů?</w:t>
@@ -7181,7 +7207,13 @@
         <w:t> </w:t>
       </w:r>
       <w:r>
-        <w:t xml:space="preserve">podchyceným případných </w:t>
+        <w:t>podchycen</w:t>
+      </w:r>
+      <w:r>
+        <w:t>í</w:t>
+      </w:r>
+      <w:r>
+        <w:t xml:space="preserve"> případných </w:t>
       </w:r>
       <w:r>
         <w:t xml:space="preserve">výjimek </w:t>
@@ -7217,7 +7249,10 @@
         <w:t xml:space="preserve">implementace </w:t>
       </w:r>
       <w:r>
-        <w:t>vybraných aspektů</w:t>
+        <w:t>techno</w:t>
+      </w:r>
+      <w:r>
+        <w:t>logických postupů</w:t>
       </w:r>
       <w:r>
         <w:t>?</w:t>
@@ -7973,28 +8008,7 @@
         <w:t xml:space="preserve"> </w:t>
       </w:r>
       <w:r>
-        <w:t xml:space="preserve">Optimalizace aspektů robotické procesní automatizace, </w:t>
-      </w:r>
-      <w:r>
-        <w:t>pro</w:t>
-      </w:r>
-      <w:r>
-        <w:t xml:space="preserve"> </w:t>
-      </w:r>
-      <w:r>
-        <w:t>lepší</w:t>
-      </w:r>
-      <w:r>
-        <w:t xml:space="preserve"> výkon</w:t>
-      </w:r>
-      <w:r>
-        <w:t>nost</w:t>
-      </w:r>
-      <w:r>
-        <w:t xml:space="preserve"> a jednoduší na údržbu</w:t>
-      </w:r>
-      <w:r>
-        <w:t xml:space="preserve"> RPA robotů.</w:t>
+        <w:t>Identifikovat klíčové aspekty robotické procesní automatizace a navrhnout technologické postupy umožňující dosáhnout lepší výkonnosti a jednodušší správy RPA robotů.</w:t>
       </w:r>
       <w:r>
         <w:t xml:space="preserve"> </w:t>
@@ -8108,7 +8122,35 @@
         <w:t xml:space="preserve">. </w:t>
       </w:r>
     </w:p>
-    <w:p/>
+    <w:p>
+      <w:pPr>
+        <w:pStyle w:val="Bibliografie"/>
+        <w:ind w:left="431"/>
+      </w:pPr>
+      <w:r>
+        <w:t>KAŠPAROVÁ, Petra a Petr PRŮCHA, 2021. Design of a model for implementation of business intelligence methods in decision-making processes. In: </w:t>
+      </w:r>
+      <w:r>
+        <w:rPr>
+          <w:i/>
+          <w:iCs/>
+        </w:rPr>
+        <w:t>SOR ’21</w:t>
+      </w:r>
+      <w:r>
+        <w:t xml:space="preserve">: </w:t>
+      </w:r>
+      <w:r>
+        <w:rPr>
+          <w:i/>
+          <w:iCs/>
+        </w:rPr>
+        <w:t>Proceedings of the 16th International Symposium on Operations Research, SOR 2021</w:t>
+      </w:r>
+      <w:r>
+        <w:t xml:space="preserve">. </w:t>
+      </w:r>
+    </w:p>
     <w:p>
       <w:pPr>
         <w:spacing w:after="0" w:line="240" w:lineRule="auto"/>
@@ -8203,7 +8245,7 @@
         <w:t>38</w:t>
       </w:r>
       <w:r>
-        <w:t>(10), 44–54. ISSN 0362-1340, 1558-1160. Dostupné z: doi:10.1145/966049.777394</w:t>
+        <w:t>(10), 44–54 [vid. 2021-08-03]. ISSN 0362-1340, 1558-1160. Dostupné z: doi:10.1145/966049.777394</w:t>
       </w:r>
     </w:p>
     <w:p>
@@ -8231,7 +8273,7 @@
         <w:t>11</w:t>
       </w:r>
       <w:r>
-        <w:t>(1), 676–686. ISSN 2558-9652. Dostupné z: doi:10.1515/picbe-2017-0072</w:t>
+        <w:t>(1), 676–686 [vid. 2021-06-07]. ISSN 2558-9652. Dostupné z: doi:10.1515/picbe-2017-0072</w:t>
       </w:r>
     </w:p>
     <w:p>
@@ -8331,7 +8373,7 @@
         <w:t>6</w:t>
       </w:r>
       <w:r>
-        <w:t>(2), 67–74. ISSN 2043-8869. Dostupné z: doi:10.1057/jittc.2016.5</w:t>
+        <w:t>(2), 67–74 [vid. 2021-06-01]. ISSN 2043-8869. Dostupné z: doi:10.1057/jittc.2016.5</w:t>
       </w:r>
     </w:p>
     <w:p>
@@ -8346,15 +8388,53 @@
           <w:i/>
           <w:iCs/>
         </w:rPr>
-        <w:t xml:space="preserve">IEEE Transactions on Pattern </w:t>
+        <w:t>IEEE Transactions on Pattern Analysis and Machine Intelligence</w:t>
+      </w:r>
+      <w:r>
+        <w:t xml:space="preserve"> [online]. </w:t>
+      </w:r>
+      <w:r>
+        <w:rPr>
+          <w:b/>
+          <w:bCs/>
+        </w:rPr>
+        <w:t>41</w:t>
+      </w:r>
+      <w:r>
+        <w:t>(2), 423–443 [vid. 2021-08-05]. ISSN 0162-8828, 2160-9292, 1939-3539. Dostupné z: doi:10.1109/TPAMI.2018.2798607</w:t>
+      </w:r>
+    </w:p>
+    <w:p>
+      <w:pPr>
+        <w:pStyle w:val="Bibliografie"/>
+      </w:pPr>
+      <w:r>
+        <w:t xml:space="preserve">BELLMAN, Markus a Gustav GÖRANSSON, 2019. </w:t>
       </w:r>
       <w:r>
         <w:rPr>
           <w:i/>
           <w:iCs/>
         </w:rPr>
-        <w:lastRenderedPageBreak/>
-        <w:t>Analysis and Machine Intelligence</w:t>
+        <w:t>Intelligent Process Automation: Building the bridge between Robotic Process Automation and Artificial Intelligence</w:t>
+      </w:r>
+      <w:r>
+        <w:t xml:space="preserve"> [online]. B.m. Dissertation. School of Industrial Engineering and Management (ITM). Dostupné z: http://urn.kb.se/resolve?urn=urn:nbn:se:kth:diva-264186</w:t>
+      </w:r>
+    </w:p>
+    <w:p>
+      <w:pPr>
+        <w:pStyle w:val="Bibliografie"/>
+      </w:pPr>
+      <w:r>
+        <w:t xml:space="preserve">BENNETT, K., 1995. Legacy systems: coping with success. </w:t>
+      </w:r>
+      <w:r>
+        <w:rPr>
+          <w:i/>
+          <w:iCs/>
+        </w:rPr>
+        <w:t>IEEE Software</w:t>
       </w:r>
       <w:r>
         <w:t xml:space="preserve"> [online]. </w:t>
@@ -8364,10 +8444,10 @@
           <w:b/>
           <w:bCs/>
         </w:rPr>
-        <w:t>41</w:t>
-      </w:r>
-      <w:r>
-        <w:t>(2), 423–443. ISSN 0162-8828, 2160-9292, 1939-3539. Dostupné z: doi:10.1109/TPAMI.2018.2798607</w:t>
+        <w:t>12</w:t>
+      </w:r>
+      <w:r>
+        <w:t>(1), 19–23 [vid. 2021-06-02]. ISSN 0740-7459, 1937-4194. Dostupné z: doi:10.1109/52.363157</w:t>
       </w:r>
     </w:p>
     <w:p>
@@ -8375,17 +8455,17 @@
         <w:pStyle w:val="Bibliografie"/>
       </w:pPr>
       <w:r>
-        <w:t xml:space="preserve">BELLMAN, Markus a Gustav GÖRANSSON, 2019. </w:t>
+        <w:t>BOSCO, Antonio, Adriano AUGUSTO, Marlon DUMAS, Marcello LA ROSA a Giancarlo FORTINO, 2019. Discovering Automatable Routines from User Interaction Logs. In: </w:t>
       </w:r>
       <w:r>
         <w:rPr>
           <w:i/>
           <w:iCs/>
         </w:rPr>
-        <w:t>Intelligent Process Automation: Building the bridge between Robotic Process Automation and Artificial Intelligence</w:t>
-      </w:r>
-      <w:r>
-        <w:t xml:space="preserve"> [online]. B.m. Dissertation. School of Industrial Engineering and Management (ITM). Dostupné z: http://urn.kb.se/resolve?urn=urn:nbn:se:kth:diva-264186</w:t>
+        <w:t>Business Process Management Forum</w:t>
+      </w:r>
+      <w:r>
+        <w:t xml:space="preserve"> [online]. Cham: Springer International Publishing, Lecture Notes in Business Information Processing, s. 144–162 [vid. 2020-10-05]. ISBN 978-3-030-26642-4. Dostupné z: doi:10.1007/978-3-030-26643-1_9</w:t>
       </w:r>
     </w:p>
     <w:p>
@@ -8393,14 +8473,32 @@
         <w:pStyle w:val="Bibliografie"/>
       </w:pPr>
       <w:r>
-        <w:t xml:space="preserve">BENNETT, K., 1995. Legacy systems: coping with success. </w:t>
+        <w:t xml:space="preserve">DUMAIS, Susan, Robin JEFFRIES, Daniel M. RUSSELL, Diane TANG a Jaime TEEVAN, 2014. Understanding User Behavior Through Log Data and Analysis. In: Judith S. OLSON a Wendy A. KELLOGG, ed. </w:t>
       </w:r>
       <w:r>
         <w:rPr>
           <w:i/>
           <w:iCs/>
         </w:rPr>
-        <w:t>IEEE Software</w:t>
+        <w:t>Ways of Knowing in HCI</w:t>
+      </w:r>
+      <w:r>
+        <w:t xml:space="preserve"> [online]. New York, NY: Springer, s. 349–372 [vid. 2021-06-07]. ISBN 978-1-4939-0378-8. Dostupné z: doi:10.1007/978-1-4939-0378-8_14</w:t>
+      </w:r>
+    </w:p>
+    <w:p>
+      <w:pPr>
+        <w:pStyle w:val="Bibliografie"/>
+      </w:pPr>
+      <w:r>
+        <w:t xml:space="preserve">DUNLAP, Rod a Mary LACITY, 2017. Resolving Tussles in Service Automation Deployments: Service Automation at Blue Cross Blue Shield North Carolina (BCBSNC). </w:t>
+      </w:r>
+      <w:r>
+        <w:rPr>
+          <w:i/>
+          <w:iCs/>
+        </w:rPr>
+        <w:t>Journal of Information Technology Teaching Cases</w:t>
       </w:r>
       <w:r>
         <w:t xml:space="preserve"> [online]. </w:t>
@@ -8410,10 +8508,10 @@
           <w:b/>
           <w:bCs/>
         </w:rPr>
-        <w:t>12</w:t>
-      </w:r>
-      <w:r>
-        <w:t>(1), 19–23. ISSN 0740-7459, 1937-4194. Dostupné z: doi:10.1109/52.363157</w:t>
+        <w:t>7</w:t>
+      </w:r>
+      <w:r>
+        <w:t>(1), 29–34 [vid. 2021-06-07]. ISSN 2043-8869, 2043-8869. Dostupné z: doi:10.1057/s41266-016-0008-9</w:t>
       </w:r>
     </w:p>
     <w:p>
@@ -8421,17 +8519,17 @@
         <w:pStyle w:val="Bibliografie"/>
       </w:pPr>
       <w:r>
-        <w:t>BOSCO, Antonio, Adriano AUGUSTO, Marlon DUMAS, Marcello LA ROSA a Giancarlo FORTINO, 2019. Discovering Automatable Routines from User Interaction Logs. In: </w:t>
+        <w:t xml:space="preserve">FIELDING, Roy Thomas, 2000. </w:t>
       </w:r>
       <w:r>
         <w:rPr>
           <w:i/>
           <w:iCs/>
         </w:rPr>
-        <w:t>Business Process Management Forum</w:t>
-      </w:r>
-      <w:r>
-        <w:t xml:space="preserve"> [online]. Cham: Springer International Publishing, Lecture Notes in Business Information Processing, s. 144–162 [vid. 2020-10-05]. ISBN 978-3-030-26642-4. Dostupné z: doi:10.1007/978-3-030-26643-1_9</w:t>
+        <w:t>Architectural Styles and the Design of Network-based Software Architectures</w:t>
+      </w:r>
+      <w:r>
+        <w:t xml:space="preserve"> [online]. Irvine. University of California , Irvine. Dostupné z: https://www.ics.uci.edu/~fielding/pubs/dissertation/fielding_dissertation.pdf</w:t>
       </w:r>
     </w:p>
     <w:p>
@@ -8439,17 +8537,27 @@
         <w:pStyle w:val="Bibliografie"/>
       </w:pPr>
       <w:r>
-        <w:t xml:space="preserve">DUMAIS, Susan, Robin JEFFRIES, Daniel M. RUSSELL, Diane TANG a Jaime TEEVAN, 2014. Understanding User Behavior Through Log Data and Analysis. In: Judith S. OLSON a Wendy A. KELLOGG, ed. </w:t>
+        <w:t xml:space="preserve">HALLIKAINEN, Petri, Riitta BEKKHUS a Shan L. PAN, 2018. How OpusCapita Used Internal RPA Capabilities to Offer Services to Clients. </w:t>
       </w:r>
       <w:r>
         <w:rPr>
           <w:i/>
           <w:iCs/>
         </w:rPr>
-        <w:t>Ways of Knowing in HCI</w:t>
-      </w:r>
-      <w:r>
-        <w:t xml:space="preserve"> [online]. New York, NY: Springer, s. 349–372 [vid. 2021-06-07]. ISBN 978-1-4939-0378-8. Dostupné z: doi:10.1007/978-1-4939-0378-8_14</w:t>
+        <w:t>MIS Quarterly Executive</w:t>
+      </w:r>
+      <w:r>
+        <w:t xml:space="preserve">. </w:t>
+      </w:r>
+      <w:r>
+        <w:rPr>
+          <w:b/>
+          <w:bCs/>
+        </w:rPr>
+        <w:t>17</w:t>
+      </w:r>
+      <w:r>
+        <w:t xml:space="preserve">(1). </w:t>
       </w:r>
     </w:p>
     <w:p>
@@ -8457,14 +8565,32 @@
         <w:pStyle w:val="Bibliografie"/>
       </w:pPr>
       <w:r>
-        <w:t xml:space="preserve">DUNLAP, Rod a Mary LACITY, 2017. Resolving Tussles in Service Automation Deployments: Service Automation at Blue Cross Blue Shield North Carolina (BCBSNC). </w:t>
+        <w:t xml:space="preserve">CHAKRABORTI, Tathagata, Vatche ISAHAGIAN, Rania KHALAF, Yasaman KHAZAENI, Vinod MUTHUSAMY, Yara RIZK a Merve UNUVAR, 2020. From Robotic Process Automation to Intelligent Process Automation: – Emerging Trends –. In: Aleksandre ASATIANI, José María GARCÍA, Nina HELANDER, Andrés JIMÉNEZ-RAMÍREZ, Agnes KOSCHMIDER, Jan MENDLING, Giovanni MERONI a Hajo A. REIJERS, ed. </w:t>
       </w:r>
       <w:r>
         <w:rPr>
           <w:i/>
           <w:iCs/>
         </w:rPr>
-        <w:t>Journal of Information Technology Teaching Cases</w:t>
+        <w:t>Business Process Management: Blockchain and Robotic Process Automation Forum</w:t>
+      </w:r>
+      <w:r>
+        <w:t xml:space="preserve"> [online]. Cham: Springer International Publishing, Lecture Notes in Business Information Processing, s. 215–228 [vid. 2021-08-03]. ISBN 978-3-030-58778-9. Dostupné z: doi:10.1007/978-3-030-58779-6_15</w:t>
+      </w:r>
+    </w:p>
+    <w:p>
+      <w:pPr>
+        <w:pStyle w:val="Bibliografie"/>
+      </w:pPr>
+      <w:r>
+        <w:t xml:space="preserve">CHEE TAHIR, A. a R.C. DARTON, 2010. The Process Analysis Method of selecting indicators to quantify the sustainability performance of a business operation. </w:t>
+      </w:r>
+      <w:r>
+        <w:rPr>
+          <w:i/>
+          <w:iCs/>
+        </w:rPr>
+        <w:t>Journal of Cleaner Production</w:t>
       </w:r>
       <w:r>
         <w:t xml:space="preserve"> [online]. </w:t>
@@ -8474,10 +8600,10 @@
           <w:b/>
           <w:bCs/>
         </w:rPr>
-        <w:t>7</w:t>
-      </w:r>
-      <w:r>
-        <w:t>(1), 29–34. ISSN 2043-8869, 2043-8869. Dostupné z: doi:10.1057/s41266-016-0008-9</w:t>
+        <w:t>18</w:t>
+      </w:r>
+      <w:r>
+        <w:t>(16–17), 1598–1607 [vid. 2021-06-11]. ISSN 09596526. Dostupné z: doi:10.1016/j.jclepro.2010.07.012</w:t>
       </w:r>
     </w:p>
     <w:p>
@@ -8485,17 +8611,17 @@
         <w:pStyle w:val="Bibliografie"/>
       </w:pPr>
       <w:r>
-        <w:t xml:space="preserve">FIELDING, Roy Thomas, 2000. </w:t>
+        <w:t xml:space="preserve">JIMENEZ-RAMIREZ, Andres, Hajo A. REIJERS, Irene BARBA a Carmelo DEL VALLE, 2019. A Method to Improve the Early Stages of the Robotic Process Automation Lifecycle. In: Paolo GIORGINI a Barbara WEBER, ed. </w:t>
       </w:r>
       <w:r>
         <w:rPr>
           <w:i/>
           <w:iCs/>
         </w:rPr>
-        <w:t>Architectural Styles and the Design of Network-based Software Architectures</w:t>
-      </w:r>
-      <w:r>
-        <w:t xml:space="preserve"> [online]. Irvine. University of California , Irvine. Dostupné z: https://www.ics.uci.edu/~fielding/pubs/dissertation/fielding_dissertation.pdf</w:t>
+        <w:t>Advanced Information Systems Engineering</w:t>
+      </w:r>
+      <w:r>
+        <w:t xml:space="preserve"> [online]. Cham: Springer International Publishing, s. 446–461. Lecture Notes in Computer Science. ISBN 978-3-030-21290-2. Dostupné z: doi:10.1007/978-3-030-21290-2_28</w:t>
       </w:r>
     </w:p>
     <w:p>
@@ -8503,14 +8629,14 @@
         <w:pStyle w:val="Bibliografie"/>
       </w:pPr>
       <w:r>
-        <w:t xml:space="preserve">HALLIKAINEN, Petri, Riitta BEKKHUS a Shan L. PAN, 2018. How OpusCapita Used Internal RPA Capabilities to Offer Services to Clients. </w:t>
+        <w:t xml:space="preserve">JOVANOVIĆ, Stefan Z., Jelena S. ĐURIĆ a Tatjana V. ŠIBALIJA, 2018. Robotic process automation: overview and opportunities. </w:t>
       </w:r>
       <w:r>
         <w:rPr>
           <w:i/>
           <w:iCs/>
         </w:rPr>
-        <w:t>MIS Quarterly Executive</w:t>
+        <w:t>Int. J. Adv. Qual</w:t>
       </w:r>
       <w:r>
         <w:t xml:space="preserve">. </w:t>
@@ -8520,10 +8646,10 @@
           <w:b/>
           <w:bCs/>
         </w:rPr>
-        <w:t>17</w:t>
-      </w:r>
-      <w:r>
-        <w:t xml:space="preserve">(1). </w:t>
+        <w:t>46</w:t>
+      </w:r>
+      <w:r>
+        <w:t xml:space="preserve">(3–4), 34–39. </w:t>
       </w:r>
     </w:p>
     <w:p>
@@ -8531,17 +8657,27 @@
         <w:pStyle w:val="Bibliografie"/>
       </w:pPr>
       <w:r>
-        <w:t xml:space="preserve">CHAKRABORTI, Tathagata, Vatche ISAHAGIAN, Rania KHALAF, Yasaman KHAZAENI, Vinod MUTHUSAMY, Yara RIZK a Merve UNUVAR, 2020. From Robotic Process Automation to Intelligent Process Automation: – Emerging Trends –. In: Aleksandre ASATIANI, José María GARCÍA, Nina HELANDER, Andrés JIMÉNEZ-RAMÍREZ, Agnes KOSCHMIDER, Jan MENDLING, Giovanni MERONI a Hajo A. REIJERS, ed. </w:t>
+        <w:t xml:space="preserve">KATZ, Michael, Shirin SOHRABI a Octavian UDREA, 2020. Top-Quality Planning: Finding Practically Useful Sets of Best Plans. </w:t>
       </w:r>
       <w:r>
         <w:rPr>
           <w:i/>
           <w:iCs/>
         </w:rPr>
-        <w:t>Business Process Management: Blockchain and Robotic Process Automation Forum</w:t>
-      </w:r>
-      <w:r>
-        <w:t xml:space="preserve"> [online]. Cham: Springer International Publishing, Lecture Notes in Business Information Processing, s. 215–228 [vid. 2021-08-03]. ISBN 978-3-030-58778-9. Dostupné z: doi:10.1007/978-3-030-58779-6_15</w:t>
+        <w:t>Proceedings of the AAAI Conference on Artificial Intelligence</w:t>
+      </w:r>
+      <w:r>
+        <w:t xml:space="preserve"> [online]. </w:t>
+      </w:r>
+      <w:r>
+        <w:rPr>
+          <w:b/>
+          <w:bCs/>
+        </w:rPr>
+        <w:t>34</w:t>
+      </w:r>
+      <w:r>
+        <w:t>(06), 9900–9907 [vid. 2021-08-05]. ISSN 2374-3468, 2159-5399. Dostupné z: doi:10.1609/aaai.v34i06.6544</w:t>
       </w:r>
     </w:p>
     <w:p>
@@ -8549,14 +8685,14 @@
         <w:pStyle w:val="Bibliografie"/>
       </w:pPr>
       <w:r>
-        <w:t xml:space="preserve">CHEE TAHIR, A. a R.C. DARTON, 2010. The Process Analysis Method of selecting indicators to quantify the sustainability performance of a business operation. </w:t>
+        <w:t xml:space="preserve">KEDZIORA, Damian a Esko PENTTINEN, 2020. Governance models for robotic process automation: The case of Nordea Bank. </w:t>
       </w:r>
       <w:r>
         <w:rPr>
           <w:i/>
           <w:iCs/>
         </w:rPr>
-        <w:t>Journal of Cleaner Production</w:t>
+        <w:t>Journal of Information Technology Teaching Cases</w:t>
       </w:r>
       <w:r>
         <w:t xml:space="preserve"> [online]. </w:t>
@@ -8566,10 +8702,10 @@
           <w:b/>
           <w:bCs/>
         </w:rPr>
-        <w:t>18</w:t>
-      </w:r>
-      <w:r>
-        <w:t>(16–17), 1598–1607. ISSN 09596526. Dostupné z: doi:10.1016/j.jclepro.2010.07.012</w:t>
+        <w:t>11</w:t>
+      </w:r>
+      <w:r>
+        <w:t>(1), 20–29 [vid. 2021-06-02]. ISSN 2043-8869, 2043-8869. Dostupné z: doi:10.1177/2043886920937022</w:t>
       </w:r>
     </w:p>
     <w:p>
@@ -8577,18 +8713,27 @@
         <w:pStyle w:val="Bibliografie"/>
       </w:pPr>
       <w:r>
-        <w:lastRenderedPageBreak/>
-        <w:t xml:space="preserve">JIMENEZ-RAMIREZ, Andres, Hajo A. REIJERS, Irene BARBA a Carmelo DEL VALLE, 2019. A Method to Improve the Early Stages of the Robotic Process Automation Lifecycle. In: Paolo GIORGINI a Barbara WEBER, ed. </w:t>
+        <w:t xml:space="preserve">LACITY, M.C. a L.P. WILLCOCKS, 2016. A new approach to automating services. </w:t>
       </w:r>
       <w:r>
         <w:rPr>
           <w:i/>
           <w:iCs/>
         </w:rPr>
-        <w:t>Advanced Information Systems Engineering</w:t>
-      </w:r>
-      <w:r>
-        <w:t xml:space="preserve"> [online]. Cham: Springer International Publishing, s. 446–461. Lecture Notes in Computer Science. ISBN 978-3-030-21290-2. Dostupné z: doi:10.1007/978-3-030-21290-2_28</w:t>
+        <w:t>MIT Sloan Management Review</w:t>
+      </w:r>
+      <w:r>
+        <w:t xml:space="preserve">. </w:t>
+      </w:r>
+      <w:r>
+        <w:rPr>
+          <w:b/>
+          <w:bCs/>
+        </w:rPr>
+        <w:t>58</w:t>
+      </w:r>
+      <w:r>
+        <w:t xml:space="preserve">(1), 41–49. ISSN 15329194. </w:t>
       </w:r>
     </w:p>
     <w:p>
@@ -8596,27 +8741,53 @@
         <w:pStyle w:val="Bibliografie"/>
       </w:pPr>
       <w:r>
-        <w:t xml:space="preserve">JOVANOVIĆ, Stefan Z., Jelena S. ĐURIĆ a Tatjana V. ŠIBALIJA, 2018. Robotic process automation: overview and opportunities. </w:t>
+        <w:t xml:space="preserve">LENO, V., A. AUGUSTO, M. DUMAS, M. LA ROSA, F. MAGGI a A. POLYVYANYY, 2020. Identifying candidate routines for Robotic Process Automation from unsegmented UI logs. </w:t>
       </w:r>
       <w:r>
         <w:rPr>
           <w:i/>
           <w:iCs/>
         </w:rPr>
-        <w:t>Int. J. Adv. Qual</w:t>
-      </w:r>
-      <w:r>
-        <w:t xml:space="preserve">. </w:t>
+        <w:t>arXiv:2008.05782 [cs]</w:t>
+      </w:r>
+      <w:r>
+        <w:t xml:space="preserve"> [online]. [vid. 2020-10-05]. Dostupné z: http://arxiv.org/abs/2008.05782</w:t>
+      </w:r>
+    </w:p>
+    <w:p>
+      <w:pPr>
+        <w:pStyle w:val="Bibliografie"/>
+      </w:pPr>
+      <w:r>
+        <w:t xml:space="preserve">LHUER, Xavier, 2016. The next acronym you need to know about: RPA (robotic process automation). B.m.: McKinsey. </w:t>
+      </w:r>
+    </w:p>
+    <w:p>
+      <w:pPr>
+        <w:pStyle w:val="Bibliografie"/>
+      </w:pPr>
+      <w:r>
+        <w:t xml:space="preserve">MARRELLA, Andrea, 2019. Automated Planning for Business Process Management. </w:t>
+      </w:r>
+      <w:r>
+        <w:rPr>
+          <w:i/>
+          <w:iCs/>
+        </w:rPr>
+        <w:t>Journal on Data Semantics</w:t>
+      </w:r>
+      <w:r>
+        <w:t xml:space="preserve"> [online]. </w:t>
       </w:r>
       <w:r>
         <w:rPr>
           <w:b/>
           <w:bCs/>
         </w:rPr>
-        <w:t>46</w:t>
-      </w:r>
-      <w:r>
-        <w:t xml:space="preserve">(3–4), 34–39. </w:t>
+        <w:t>8</w:t>
+      </w:r>
+      <w:r>
+        <w:t>(2), 79–98 [vid. 2021-08-05]. ISSN 1861-2032, 1861-2040. Dostupné z: doi:10.1007/s13740-018-0096-0</w:t>
       </w:r>
     </w:p>
     <w:p>
@@ -8624,14 +8795,14 @@
         <w:pStyle w:val="Bibliografie"/>
       </w:pPr>
       <w:r>
-        <w:t xml:space="preserve">KATZ, Michael, Shirin SOHRABI a Octavian UDREA, 2020. Top-Quality Planning: Finding Practically Useful Sets of Best Plans. </w:t>
+        <w:t xml:space="preserve">MONTEIRO, Luis Felipe Salin a Kathia Marçal DE OLIVEIRA, 2011. Defining a catalog of indicators to support process performance analysis. </w:t>
       </w:r>
       <w:r>
         <w:rPr>
           <w:i/>
           <w:iCs/>
         </w:rPr>
-        <w:t>Proceedings of the AAAI Conference on Artificial Intelligence</w:t>
+        <w:t>Journal of Software Maintenance and Evolution: Research and Practice</w:t>
       </w:r>
       <w:r>
         <w:t xml:space="preserve"> [online]. </w:t>
@@ -8641,10 +8812,10 @@
           <w:b/>
           <w:bCs/>
         </w:rPr>
-        <w:t>34</w:t>
-      </w:r>
-      <w:r>
-        <w:t>(06), 9900–9907. ISSN 2374-3468, 2159-5399. Dostupné z: doi:10.1609/aaai.v34i06.6544</w:t>
+        <w:t>23</w:t>
+      </w:r>
+      <w:r>
+        <w:t>(6), 395–422 [vid. 2021-06-11]. ISSN 1532060X. Dostupné z: doi:10.1002/smr.482</w:t>
       </w:r>
     </w:p>
     <w:p>
@@ -8652,14 +8823,14 @@
         <w:pStyle w:val="Bibliografie"/>
       </w:pPr>
       <w:r>
-        <w:t xml:space="preserve">KEDZIORA, Damian a Esko PENTTINEN, 2020. Governance models for robotic process automation: The case of Nordea Bank. </w:t>
+        <w:t xml:space="preserve">NAVEEN REDDY, K. P., Undavalli HARICHANDANA, T. ALEKHYA a Rajesh S. M., 2019. A Study of Robotic Process Automation Among Artificial Intelligence. </w:t>
       </w:r>
       <w:r>
         <w:rPr>
           <w:i/>
           <w:iCs/>
         </w:rPr>
-        <w:t>Journal of Information Technology Teaching Cases</w:t>
+        <w:t>International Journal of Scientific and Research Publications (IJSRP)</w:t>
       </w:r>
       <w:r>
         <w:t xml:space="preserve"> [online]. </w:t>
@@ -8669,10 +8840,10 @@
           <w:b/>
           <w:bCs/>
         </w:rPr>
-        <w:t>11</w:t>
-      </w:r>
-      <w:r>
-        <w:t>(1), 20–29. ISSN 2043-8869, 2043-8869. Dostupné z: doi:10.1177/2043886920937022</w:t>
+        <w:t>9</w:t>
+      </w:r>
+      <w:r>
+        <w:t>(2), p8651 [vid. 2021-08-03]. ISSN 2250-3153. Dostupné z: doi:10.29322/IJSRP.9.02.2019.p8651</w:t>
       </w:r>
     </w:p>
     <w:p>
@@ -8680,27 +8851,27 @@
         <w:pStyle w:val="Bibliografie"/>
       </w:pPr>
       <w:r>
-        <w:t xml:space="preserve">LACITY, M.C. a L.P. WILLCOCKS, 2016. A new approach to automating services. </w:t>
+        <w:t xml:space="preserve">REBUGE, Álvaro a Diogo R. FERREIRA, 2012. Business process analysis in healthcare environments: A methodology based on process mining. </w:t>
       </w:r>
       <w:r>
         <w:rPr>
           <w:i/>
           <w:iCs/>
         </w:rPr>
-        <w:t>MIT Sloan Management Review</w:t>
-      </w:r>
-      <w:r>
-        <w:t xml:space="preserve">. </w:t>
+        <w:t>Information Systems</w:t>
+      </w:r>
+      <w:r>
+        <w:t xml:space="preserve"> [online]. </w:t>
       </w:r>
       <w:r>
         <w:rPr>
           <w:b/>
           <w:bCs/>
         </w:rPr>
-        <w:t>58</w:t>
-      </w:r>
-      <w:r>
-        <w:t xml:space="preserve">(1), 41–49. ISSN 15329194. </w:t>
+        <w:t>37</w:t>
+      </w:r>
+      <w:r>
+        <w:t>(2), 99–116 [vid. 2021-06-02]. ISSN 03064379. Dostupné z: doi:10.1016/j.is.2011.01.003</w:t>
       </w:r>
     </w:p>
     <w:p>
@@ -8708,17 +8879,17 @@
         <w:pStyle w:val="Bibliografie"/>
       </w:pPr>
       <w:r>
-        <w:t xml:space="preserve">LENO, V., A. AUGUSTO, M. DUMAS, M. LA ROSA, F. MAGGI a A. POLYVYANYY, 2020. Identifying candidate routines for Robotic Process Automation from unsegmented UI logs. </w:t>
+        <w:t xml:space="preserve">RIZK, Yara, Vatche ISAHAGIAN, Scott BOAG, Yasaman KHAZAENI, Merve UNUVAR, Vinod MUTHUSAMY a Rania KHALAF, 2020. A Conversational Digital Assistant for Intelligent Process Automation. In: Aleksandre ASATIANI, José María GARCÍA, Nina HELANDER, Andrés JIMÉNEZ-RAMÍREZ, Agnes KOSCHMIDER, Jan MENDLING, Giovanni MERONI a Hajo A. REIJERS, ed. </w:t>
       </w:r>
       <w:r>
         <w:rPr>
           <w:i/>
           <w:iCs/>
         </w:rPr>
-        <w:t>arXiv:2008.05782 [cs]</w:t>
-      </w:r>
-      <w:r>
-        <w:t xml:space="preserve"> [online]. [vid. 2020-10-05]. Dostupné z: http://arxiv.org/abs/2008.05782</w:t>
+        <w:t>Business Process Management: Blockchain and Robotic Process Automation Forum</w:t>
+      </w:r>
+      <w:r>
+        <w:t xml:space="preserve"> [online]. Cham: Springer International Publishing, Lecture Notes in Business Information Processing, s. 85–100 [vid. 2021-08-04]. ISBN 978-3-030-58778-9. Dostupné z: doi:10.1007/978-3-030-58779-6_6</w:t>
       </w:r>
     </w:p>
     <w:p>
@@ -8726,35 +8897,45 @@
         <w:pStyle w:val="Bibliografie"/>
       </w:pPr>
       <w:r>
-        <w:t xml:space="preserve">LHUER, Xavier, 2016. The next acronym you need to know about: RPA (robotic process automation). B.m.: McKinsey. </w:t>
-      </w:r>
-    </w:p>
-    <w:p>
-      <w:pPr>
-        <w:pStyle w:val="Bibliografie"/>
-      </w:pPr>
-      <w:r>
-        <w:t xml:space="preserve">MARRELLA, Andrea, 2019. Automated Planning for Business Process Management. </w:t>
+        <w:t xml:space="preserve">ROCHIM, Adian Fatchur, Abda RAFI, Adnan FAUZI a Kurniawan Teguh MARTONO, 2020. As-RaD System as a Design Model of the Network Automation Configuration System Based on the REST-API and Django Framework. </w:t>
       </w:r>
       <w:r>
         <w:rPr>
           <w:i/>
           <w:iCs/>
         </w:rPr>
-        <w:t>Journal on Data Semantics</w:t>
-      </w:r>
-      <w:r>
-        <w:t xml:space="preserve"> [online]. </w:t>
+        <w:t>Kinetik: Game Technology, Information System, Computer Network, Computing, Electronics, and Control</w:t>
+      </w:r>
+      <w:r>
+        <w:t xml:space="preserve"> [online]. 291–298 [vid. 2021-06-11]. ISSN 2503-2267, 2503-2259. Dostupné z: doi:10.22219/kinetik.v5i4.1093</w:t>
+      </w:r>
+    </w:p>
+    <w:p>
+      <w:pPr>
+        <w:pStyle w:val="Bibliografie"/>
+      </w:pPr>
+      <w:r>
+        <w:t xml:space="preserve">SHORT, James E a N VENKATRAMAN, 1992. Beyond Business Process Redesign: Redefining Baxter’s Business Network. </w:t>
+      </w:r>
+      <w:r>
+        <w:rPr>
+          <w:i/>
+          <w:iCs/>
+        </w:rPr>
+        <w:t>Sloan Management Review</w:t>
+      </w:r>
+      <w:r>
+        <w:t xml:space="preserve"> [online]. Cambridge: Massachusetts Institute of Technology, Cambridge, MA, </w:t>
       </w:r>
       <w:r>
         <w:rPr>
           <w:b/>
           <w:bCs/>
         </w:rPr>
-        <w:t>8</w:t>
-      </w:r>
-      <w:r>
-        <w:t>(2), 79–98. ISSN 1861-2032, 1861-2040. Dostupné z: doi:10.1007/s13740-018-0096-0</w:t>
+        <w:t>34</w:t>
+      </w:r>
+      <w:r>
+        <w:t>(1), 7. ISSN 0019848X. Dostupné z: https://www.proquest.com/scholarly-journals/beyond-business-process-redesign-redefining/docview/224965987/se-2?accountid=17116</w:t>
       </w:r>
     </w:p>
     <w:p>
@@ -8762,14 +8943,78 @@
         <w:pStyle w:val="Bibliografie"/>
       </w:pPr>
       <w:r>
-        <w:t xml:space="preserve">MONTEIRO, Luis Felipe Salin a Kathia Marçal DE OLIVEIRA, 2011. Defining a catalog of indicators to support process performance analysis. </w:t>
+        <w:t xml:space="preserve">SCHULER, Juerg a Florian GEHRING, 2018. Implementing Robust and Low-Maintenance Robotic Process Automation (RPA) Solutions in Large Organisations. </w:t>
       </w:r>
       <w:r>
         <w:rPr>
           <w:i/>
           <w:iCs/>
         </w:rPr>
-        <w:t>Journal of Software Maintenance and Evolution: Research and Practice</w:t>
+        <w:t>SSRN Electronic Journal</w:t>
+      </w:r>
+      <w:r>
+        <w:t xml:space="preserve"> [online]. [vid. 2021-06-02]. ISSN 1556-5068. Dostupné z: doi:10.2139/ssrn.3298036</w:t>
+      </w:r>
+    </w:p>
+    <w:p>
+      <w:pPr>
+        <w:pStyle w:val="Bibliografie"/>
+      </w:pPr>
+      <w:r>
+        <w:t xml:space="preserve">SLABY, 2012. </w:t>
+      </w:r>
+      <w:r>
+        <w:rPr>
+          <w:i/>
+          <w:iCs/>
+        </w:rPr>
+        <w:t>Robotic Automation Emerges asa Threat to Traditional Low-Cost Outsourcing</w:t>
+      </w:r>
+      <w:r>
+        <w:t xml:space="preserve"> [online]. říjen 2012. Dostupné z: https://www.horsesforsources.com/wp-content/uploads/2016/06/RS-1210_Robotic-automation-emerges-as-a-threat-060516.pdf</w:t>
+      </w:r>
+    </w:p>
+    <w:p>
+      <w:pPr>
+        <w:pStyle w:val="Bibliografie"/>
+      </w:pPr>
+      <w:r>
+        <w:t>STOLPE, Annette, Heidi STEINSUND, Jon IDEN a Bendik BYGSTAD, 2017. Lightweight IT and the IT function: experiences from robotic process automation in a Norwegian bank. In: </w:t>
+      </w:r>
+      <w:r>
+        <w:rPr>
+          <w:i/>
+          <w:iCs/>
+        </w:rPr>
+        <w:t>NOKOBIT</w:t>
+      </w:r>
+      <w:r>
+        <w:t xml:space="preserve">: </w:t>
+      </w:r>
+      <w:r>
+        <w:rPr>
+          <w:i/>
+          <w:iCs/>
+        </w:rPr>
+        <w:t>Norsk konferanse for organisasjoners bruk at IT</w:t>
+      </w:r>
+      <w:r>
+        <w:t xml:space="preserve">. </w:t>
+      </w:r>
+    </w:p>
+    <w:p>
+      <w:pPr>
+        <w:pStyle w:val="Bibliografie"/>
+      </w:pPr>
+      <w:r>
+        <w:t xml:space="preserve">SYED, Rehan, Suriadi SURIADI, Michael ADAMS, Wasana BANDARA, Sander J. J. LEEMANS, Chun OUYANG, Arthur H. M. TER HOFSTEDE, Inge VAN DE WEERD, Moe Thandar WYNN a Hajo A. REIJERS, 2020. Robotic Process Automation: Contemporary themes and challenges. </w:t>
+      </w:r>
+      <w:r>
+        <w:rPr>
+          <w:i/>
+          <w:iCs/>
+        </w:rPr>
+        <w:t>Computers in Industry</w:t>
       </w:r>
       <w:r>
         <w:t xml:space="preserve"> [online]. </w:t>
@@ -8779,10 +9024,10 @@
           <w:b/>
           <w:bCs/>
         </w:rPr>
-        <w:t>23</w:t>
-      </w:r>
-      <w:r>
-        <w:t>(6), 395–422. ISSN 1532060X. Dostupné z: doi:10.1002/smr.482</w:t>
+        <w:t>115</w:t>
+      </w:r>
+      <w:r>
+        <w:t>, 103162 [vid. 2021-05-28]. ISSN 0166-3615. Dostupné z: doi:10.1016/j.compind.2019.103162</w:t>
       </w:r>
     </w:p>
     <w:p>
@@ -8790,14 +9035,14 @@
         <w:pStyle w:val="Bibliografie"/>
       </w:pPr>
       <w:r>
-        <w:t xml:space="preserve">NAVEEN REDDY, K. P., Undavalli HARICHANDANA, T. ALEKHYA a Rajesh S. M., 2019. A Study of Robotic Process Automation Among Artificial Intelligence. </w:t>
+        <w:t xml:space="preserve">TANASA, D. a B. TROUSSE, 2004. Advanced data preprocessing for intersites Web usage mining. </w:t>
       </w:r>
       <w:r>
         <w:rPr>
           <w:i/>
           <w:iCs/>
         </w:rPr>
-        <w:t>International Journal of Scientific and Research Publications (IJSRP)</w:t>
+        <w:t>IEEE Intelligent Systems</w:t>
       </w:r>
       <w:r>
         <w:t xml:space="preserve"> [online]. </w:t>
@@ -8807,10 +9052,10 @@
           <w:b/>
           <w:bCs/>
         </w:rPr>
-        <w:t>9</w:t>
-      </w:r>
-      <w:r>
-        <w:t>(2), p8651. ISSN 2250-3153. Dostupné z: doi:10.29322/IJSRP.9.02.2019.p8651</w:t>
+        <w:t>19</w:t>
+      </w:r>
+      <w:r>
+        <w:t>(2), 59–65 [vid. 2021-06-07]. ISSN 1541-1672. Dostupné z: doi:10.1109/MIS.2004.1274912</w:t>
       </w:r>
     </w:p>
     <w:p>
@@ -8818,14 +9063,32 @@
         <w:pStyle w:val="Bibliografie"/>
       </w:pPr>
       <w:r>
-        <w:t xml:space="preserve">REBUGE, Álvaro a Diogo R. FERREIRA, 2012. Business process analysis in healthcare environments: A methodology based on process mining. </w:t>
+        <w:t xml:space="preserve">VAN DER AALST, Wil, 2016. </w:t>
       </w:r>
       <w:r>
         <w:rPr>
           <w:i/>
           <w:iCs/>
         </w:rPr>
-        <w:t>Information Systems</w:t>
+        <w:t>Process mining: data science in action</w:t>
+      </w:r>
+      <w:r>
+        <w:t xml:space="preserve">. 2nd edition. New York, NY: Springer Berlin Heidelberg. ISBN 978-3-662-49850-7. </w:t>
+      </w:r>
+    </w:p>
+    <w:p>
+      <w:pPr>
+        <w:pStyle w:val="Bibliografie"/>
+      </w:pPr>
+      <w:r>
+        <w:t xml:space="preserve">VAN DER AALST, Wil M. P., Martin BICHLER a Armin HEINZL, 2018. Robotic Process Automation. </w:t>
+      </w:r>
+      <w:r>
+        <w:rPr>
+          <w:i/>
+          <w:iCs/>
+        </w:rPr>
+        <w:t>Business &amp; Information Systems Engineering</w:t>
       </w:r>
       <w:r>
         <w:t xml:space="preserve"> [online]. </w:t>
@@ -8835,10 +9098,10 @@
           <w:b/>
           <w:bCs/>
         </w:rPr>
-        <w:t>37</w:t>
-      </w:r>
-      <w:r>
-        <w:t>(2), 99–116. ISSN 03064379. Dostupné z: doi:10.1016/j.is.2011.01.003</w:t>
+        <w:t>60</w:t>
+      </w:r>
+      <w:r>
+        <w:t>(4), 269–272 [vid. 2021-05-28]. ISSN 1867-0202. Dostupné z: doi:10.1007/s12599-018-0542-4</w:t>
       </w:r>
     </w:p>
     <w:p>
@@ -8846,21 +9109,17 @@
         <w:pStyle w:val="Bibliografie"/>
       </w:pPr>
       <w:r>
-        <w:t xml:space="preserve">RIZK, Yara, Vatche ISAHAGIAN, Scott BOAG, Yasaman KHAZAENI, Merve UNUVAR, Vinod MUTHUSAMY a Rania KHALAF, 2020. A Conversational Digital Assistant for Intelligent Process Automation. In: Aleksandre ASATIANI, José María GARCÍA, Nina </w:t>
-      </w:r>
-      <w:r>
-        <w:lastRenderedPageBreak/>
-        <w:t xml:space="preserve">HELANDER, Andrés JIMÉNEZ-RAMÍREZ, Agnes KOSCHMIDER, Jan MENDLING, Giovanni MERONI a Hajo A. REIJERS, ed. </w:t>
+        <w:t xml:space="preserve">WILLCOCKS, Leslie P., Mary LACITY a Andrew CRAIG, 2015. </w:t>
       </w:r>
       <w:r>
         <w:rPr>
           <w:i/>
           <w:iCs/>
         </w:rPr>
-        <w:t>Business Process Management: Blockchain and Robotic Process Automation Forum</w:t>
-      </w:r>
-      <w:r>
-        <w:t xml:space="preserve"> [online]. Cham: Springer International Publishing, Lecture Notes in Business Information Processing, s. 85–100 [vid. 2021-08-04]. ISBN 978-3-030-58778-9. Dostupné z: doi:10.1007/978-3-030-58779-6_6</w:t>
+        <w:t>The IT function and robotic process automation</w:t>
+      </w:r>
+      <w:r>
+        <w:t xml:space="preserve"> [online]. B.m.: London School of Economics and Political Science, LSE Library. Dostupné z: https://ideas.repec.org/p/ehl/lserod/64519.html</w:t>
       </w:r>
     </w:p>
     <w:p>
@@ -8868,17 +9127,27 @@
         <w:pStyle w:val="Bibliografie"/>
       </w:pPr>
       <w:r>
-        <w:t xml:space="preserve">ROCHIM, Adian Fatchur, Abda RAFI, Adnan FAUZI a Kurniawan Teguh MARTONO, 2020. As-RaD System as a Design Model of the Network Automation Configuration System Based on the REST-API and Django Framework. </w:t>
+        <w:t xml:space="preserve">WOODCOCK, Jim, Peter Gorm LARSEN, Juan BICARREGUI a John FITZGERALD, 2009. Formal methods: Practice and experience. </w:t>
       </w:r>
       <w:r>
         <w:rPr>
           <w:i/>
           <w:iCs/>
         </w:rPr>
-        <w:t>Kinetik: Game Technology, Information System, Computer Network, Computing, Electronics, and Control</w:t>
-      </w:r>
-      <w:r>
-        <w:t xml:space="preserve"> [online]. 291–298. ISSN 2503-2267, 2503-2259. Dostupné z: doi:10.22219/kinetik.v5i4.1093</w:t>
+        <w:t>ACM Computing Surveys</w:t>
+      </w:r>
+      <w:r>
+        <w:t xml:space="preserve"> [online]. </w:t>
+      </w:r>
+      <w:r>
+        <w:rPr>
+          <w:b/>
+          <w:bCs/>
+        </w:rPr>
+        <w:t>41</w:t>
+      </w:r>
+      <w:r>
+        <w:t>(4), 1–36 [vid. 2021-08-05]. ISSN 0360-0300, 1557-7341. Dostupné z: doi:10.1145/1592434.1592436</w:t>
       </w:r>
     </w:p>
     <w:p>
@@ -8886,268 +9155,27 @@
         <w:pStyle w:val="Bibliografie"/>
       </w:pPr>
       <w:r>
-        <w:t xml:space="preserve">SHORT, James E a N VENKATRAMAN, 1992. Beyond Business Process Redesign: Redefining Baxter’s Business Network. </w:t>
+        <w:t xml:space="preserve">ZHANG, Chanyuan (Abigail), 2019. Intelligent Process Automation in Audit. </w:t>
       </w:r>
       <w:r>
         <w:rPr>
           <w:i/>
           <w:iCs/>
         </w:rPr>
-        <w:t>Sloan Management Review</w:t>
-      </w:r>
-      <w:r>
-        <w:t xml:space="preserve">. Cambridge: Massachusetts Institute of Technology, Cambridge, MA, </w:t>
+        <w:t>Journal of Emerging Technologies in Accounting</w:t>
+      </w:r>
+      <w:r>
+        <w:t xml:space="preserve"> [online]. </w:t>
       </w:r>
       <w:r>
         <w:rPr>
           <w:b/>
           <w:bCs/>
         </w:rPr>
-        <w:t>34</w:t>
-      </w:r>
-      <w:r>
-        <w:t xml:space="preserve">(1), 7. ISSN 0019848X. </w:t>
-      </w:r>
-    </w:p>
-    <w:p>
-      <w:pPr>
-        <w:pStyle w:val="Bibliografie"/>
-      </w:pPr>
-      <w:r>
-        <w:t xml:space="preserve">SCHULER, Juerg a Florian GEHRING, 2018. Implementing Robust and Low-Maintenance Robotic Process Automation (RPA) Solutions in Large Organisations. </w:t>
-      </w:r>
-      <w:r>
-        <w:rPr>
-          <w:i/>
-          <w:iCs/>
-        </w:rPr>
-        <w:t>SSRN Electronic Journal</w:t>
-      </w:r>
-      <w:r>
-        <w:t xml:space="preserve"> [online]. [vid. 2021-06-02]. ISSN 1556-5068. Dostupné z: doi:10.2139/ssrn.3298036</w:t>
-      </w:r>
-    </w:p>
-    <w:p>
-      <w:pPr>
-        <w:pStyle w:val="Bibliografie"/>
-      </w:pPr>
-      <w:r>
-        <w:t xml:space="preserve">SLABY, 2012. </w:t>
-      </w:r>
-      <w:r>
-        <w:rPr>
-          <w:i/>
-          <w:iCs/>
-        </w:rPr>
-        <w:t>Robotic Automation Emerges asa Threat to Traditional Low-Cost Outsourcing</w:t>
-      </w:r>
-      <w:r>
-        <w:t xml:space="preserve"> [online]. říjen 2012. Dostupné z: https://www.horsesforsources.com/wp-content/uploads/2016/06/RS-1210_Robotic-automation-emerges-as-a-threat-060516.pdf</w:t>
-      </w:r>
-    </w:p>
-    <w:p>
-      <w:pPr>
-        <w:pStyle w:val="Bibliografie"/>
-      </w:pPr>
-      <w:r>
-        <w:t>STOLPE, Annette, Heidi STEINSUND, Jon IDEN a Bendik BYGSTAD, 2017. Lightweight IT and the IT function: experiences from robotic process automation in a Norwegian bank. In: </w:t>
-      </w:r>
-      <w:r>
-        <w:rPr>
-          <w:i/>
-          <w:iCs/>
-        </w:rPr>
-        <w:t>NOKOBIT</w:t>
-      </w:r>
-      <w:r>
-        <w:t xml:space="preserve">: </w:t>
-      </w:r>
-      <w:r>
-        <w:rPr>
-          <w:i/>
-          <w:iCs/>
-        </w:rPr>
-        <w:t>Norsk konferanse for organisasjoners bruk at IT</w:t>
-      </w:r>
-      <w:r>
-        <w:t xml:space="preserve">. </w:t>
-      </w:r>
-    </w:p>
-    <w:p>
-      <w:pPr>
-        <w:pStyle w:val="Bibliografie"/>
-      </w:pPr>
-      <w:r>
-        <w:t xml:space="preserve">SYED, Rehan, Suriadi SURIADI, Michael ADAMS, Wasana BANDARA, Sander J. J. LEEMANS, Chun OUYANG, Arthur H. M. TER HOFSTEDE, Inge VAN DE WEERD, Moe Thandar WYNN a Hajo A. REIJERS, 2020. Robotic Process Automation: Contemporary themes and challenges. </w:t>
-      </w:r>
-      <w:r>
-        <w:rPr>
-          <w:i/>
-          <w:iCs/>
-        </w:rPr>
-        <w:t>Computers in Industry</w:t>
-      </w:r>
-      <w:r>
-        <w:t xml:space="preserve"> [online]. </w:t>
-      </w:r>
-      <w:r>
-        <w:rPr>
-          <w:b/>
-          <w:bCs/>
-        </w:rPr>
-        <w:t>115</w:t>
-      </w:r>
-      <w:r>
-        <w:t>, 103162. ISSN 0166-3615. Dostupné z: doi:10.1016/j.compind.2019.103162</w:t>
-      </w:r>
-    </w:p>
-    <w:p>
-      <w:pPr>
-        <w:pStyle w:val="Bibliografie"/>
-      </w:pPr>
-      <w:r>
-        <w:t xml:space="preserve">TANASA, D. a B. TROUSSE, 2004. Advanced data preprocessing for intersites Web usage mining. </w:t>
-      </w:r>
-      <w:r>
-        <w:rPr>
-          <w:i/>
-          <w:iCs/>
-        </w:rPr>
-        <w:t>IEEE Intelligent Systems</w:t>
-      </w:r>
-      <w:r>
-        <w:t xml:space="preserve"> [online]. </w:t>
-      </w:r>
-      <w:r>
-        <w:rPr>
-          <w:b/>
-          <w:bCs/>
-        </w:rPr>
-        <w:t>19</w:t>
-      </w:r>
-      <w:r>
-        <w:t>(2), 59–65. ISSN 1541-1672. Dostupné z: doi:10.1109/MIS.2004.1274912</w:t>
-      </w:r>
-    </w:p>
-    <w:p>
-      <w:pPr>
-        <w:pStyle w:val="Bibliografie"/>
-      </w:pPr>
-      <w:r>
-        <w:t xml:space="preserve">VAN DER AALST, Wil, 2016. </w:t>
-      </w:r>
-      <w:r>
-        <w:rPr>
-          <w:i/>
-          <w:iCs/>
-        </w:rPr>
-        <w:t>Process mining: data science in action</w:t>
-      </w:r>
-      <w:r>
-        <w:t xml:space="preserve">. 2nd edition. New York, NY: Springer Berlin Heidelberg. ISBN 978-3-662-49850-7. </w:t>
-      </w:r>
-    </w:p>
-    <w:p>
-      <w:pPr>
-        <w:pStyle w:val="Bibliografie"/>
-      </w:pPr>
-      <w:r>
-        <w:t xml:space="preserve">VAN DER AALST, Wil M. P., Martin BICHLER a Armin HEINZL, 2018. Robotic Process Automation. </w:t>
-      </w:r>
-      <w:r>
-        <w:rPr>
-          <w:i/>
-          <w:iCs/>
-        </w:rPr>
-        <w:t>Business &amp; Information Systems Engineering</w:t>
-      </w:r>
-      <w:r>
-        <w:t xml:space="preserve"> [online]. </w:t>
-      </w:r>
-      <w:r>
-        <w:rPr>
-          <w:b/>
-          <w:bCs/>
-        </w:rPr>
-        <w:t>60</w:t>
-      </w:r>
-      <w:r>
-        <w:t>(4), 269–272. ISSN 1867-0202. Dostupné z: doi:10.1007/s12599-018-0542-4</w:t>
-      </w:r>
-    </w:p>
-    <w:p>
-      <w:pPr>
-        <w:pStyle w:val="Bibliografie"/>
-      </w:pPr>
-      <w:r>
-        <w:t xml:space="preserve">WILLCOCKS, Leslie P., Mary LACITY a Andrew CRAIG, 2015. </w:t>
-      </w:r>
-      <w:r>
-        <w:rPr>
-          <w:i/>
-          <w:iCs/>
-        </w:rPr>
-        <w:t>The IT function and robotic process automation</w:t>
-      </w:r>
-      <w:r>
-        <w:t xml:space="preserve"> [online]. B.m.: London School of Economics and Political Science, LSE Library. Dostupné z: https://ideas.repec.org/p/ehl/lserod/64519.html</w:t>
-      </w:r>
-    </w:p>
-    <w:p>
-      <w:pPr>
-        <w:pStyle w:val="Bibliografie"/>
-      </w:pPr>
-      <w:r>
-        <w:lastRenderedPageBreak/>
-        <w:t xml:space="preserve">WOODCOCK, Jim, Peter Gorm LARSEN, Juan BICARREGUI a John FITZGERALD, 2009. Formal methods: Practice and experience. </w:t>
-      </w:r>
-      <w:r>
-        <w:rPr>
-          <w:i/>
-          <w:iCs/>
-        </w:rPr>
-        <w:t>ACM Computing Surveys</w:t>
-      </w:r>
-      <w:r>
-        <w:t xml:space="preserve"> [online]. </w:t>
-      </w:r>
-      <w:r>
-        <w:rPr>
-          <w:b/>
-          <w:bCs/>
-        </w:rPr>
-        <w:t>41</w:t>
-      </w:r>
-      <w:r>
-        <w:t>(4), 1–36. ISSN 0360-0300, 1557-7341. Dostupné z: doi:10.1145/1592434.1592436</w:t>
-      </w:r>
-    </w:p>
-    <w:p>
-      <w:pPr>
-        <w:pStyle w:val="Bibliografie"/>
-      </w:pPr>
-      <w:r>
-        <w:t xml:space="preserve">ZHANG, Chanyuan (Abigail), 2019. Intelligent Process Automation in Audit. </w:t>
-      </w:r>
-      <w:r>
-        <w:rPr>
-          <w:i/>
-          <w:iCs/>
-        </w:rPr>
-        <w:t>Journal of Emerging Technologies in Accounting</w:t>
-      </w:r>
-      <w:r>
-        <w:t xml:space="preserve"> [online]. </w:t>
-      </w:r>
-      <w:r>
-        <w:rPr>
-          <w:b/>
-          <w:bCs/>
-        </w:rPr>
         <w:t>16</w:t>
       </w:r>
       <w:r>
-        <w:t>(2), 69–88. ISSN 1554-1908, 1558-7940. Dostupné z: doi:10.2308/jeta-52653</w:t>
+        <w:t>(2), 69–88 [vid. 2021-08-03]. ISSN 1554-1908, 1558-7940. Dostupné z: doi:10.2308/jeta-52653</w:t>
       </w:r>
     </w:p>
     <w:p>

</xml_diff>